<commit_message>
Casi final de cuatri, ya que se acabe alv
</commit_message>
<xml_diff>
--- a/Administracion de servidores/Unidad 4 Portafolio de Evidencias.docx
+++ b/Administracion de servidores/Unidad 4 Portafolio de Evidencias.docx
@@ -8,6 +8,7 @@
   <manifest:file-entry manifest:full-path="content.xml" manifest:media-type="text/xml"/>
   <manifest:file-entry manifest:full-path="meta.xml" manifest:media-type="text/xml"/>
   <manifest:file-entry manifest:full-path="settings.xml" manifest:media-type="text/xml"/>
+  <manifest:file-entry manifest:full-path="Pictures/10000001000004400000032F18B5A9C4.png" manifest:media-type="image/png"/>
   <manifest:file-entry manifest:full-path="Pictures/100000010000047D000001F20FE0BF9D.png" manifest:media-type="image/png"/>
   <manifest:file-entry manifest:full-path="Pictures/10000000000007D0000004B0697554D5.jpg" manifest:media-type="image/jpeg"/>
   <manifest:file-entry manifest:full-path="Thumbnails/thumbnail.png" manifest:media-type="image/png"/>
@@ -18,19 +19,16 @@
 <office:document-content xmlns:css3t="http://www.w3.org/TR/css3-text/" xmlns:grddl="http://www.w3.org/2003/g/data-view#" xmlns:xhtml="http://www.w3.org/1999/xhtml" xmlns:xsi="http://www.w3.org/2001/XMLSchema-instance" xmlns:xsd="http://www.w3.org/2001/XMLSchema" xmlns:xforms="http://www.w3.org/2002/xforms" xmlns:dom="http://www.w3.org/2001/xml-events" xmlns:script="urn:oasis:names:tc:opendocument:xmlns:script:1.0" xmlns:form="urn:oasis:names:tc:opendocument:xmlns:form:1.0" xmlns:math="http://www.w3.org/1998/Math/MathML" xmlns:office="urn:oasis:names:tc:opendocument:xmlns:office:1.0" xmlns:ooo="http://openoffice.org/2004/office" xmlns:fo="urn:oasis:names:tc:opendocument:xmlns:xsl-fo-compatible:1.0" xmlns:ooow="http://openoffice.org/2004/writer" xmlns:xlink="http://www.w3.org/1999/xlink" xmlns:drawooo="http://openoffice.org/2010/draw" xmlns:oooc="http://openoffice.org/2004/calc" xmlns:dc="http://purl.org/dc/elements/1.1/" xmlns:calcext="urn:org:documentfoundation:names:experimental:calc:xmlns:calcext:1.0" xmlns:style="urn:oasis:names:tc:opendocument:xmlns:style:1.0" xmlns:text="urn:oasis:names:tc:opendocument:xmlns:text:1.0" xmlns:of="urn:oasis:names:tc:opendocument:xmlns:of:1.2" xmlns:tableooo="http://openoffice.org/2009/table" xmlns:draw="urn:oasis:names:tc:opendocument:xmlns:drawing:1.0" xmlns:dr3d="urn:oasis:names:tc:opendocument:xmlns:dr3d:1.0" xmlns:rpt="http://openoffice.org/2005/report" xmlns:formx="urn:openoffice:names:experimental:ooxml-odf-interop:xmlns:form:1.0" xmlns:svg="urn:oasis:names:tc:opendocument:xmlns:svg-compatible:1.0" xmlns:chart="urn:oasis:names:tc:opendocument:xmlns:chart:1.0" xmlns:officeooo="http://openoffice.org/2009/office" xmlns:table="urn:oasis:names:tc:opendocument:xmlns:table:1.0" xmlns:meta="urn:oasis:names:tc:opendocument:xmlns:meta:1.0" xmlns:loext="urn:org:documentfoundation:names:experimental:office:xmlns:loext:1.0" xmlns:number="urn:oasis:names:tc:opendocument:xmlns:datastyle:1.0" xmlns:field="urn:openoffice:names:experimental:ooo-ms-interop:xmlns:field:1.0" office:version="1.3">
   <office:scripts/>
   <office:font-face-decls>
-    <style:font-face style:name="Cambria" svg:font-family="Cambria" style:font-family-generic="roman" style:font-pitch="variable"/>
     <style:font-face style:name="Droid Serif" svg:font-family="'Droid Serif'" style:font-family-generic="roman" style:font-pitch="variable"/>
     <style:font-face style:name="Droid Serif1" svg:font-family="'Droid Serif'" style:font-family-generic="system" style:font-pitch="variable"/>
-    <style:font-face style:name="F" svg:font-family="" style:font-family-generic="system" style:font-pitch="variable"/>
     <style:font-face style:name="Liberation Sans" svg:font-family="'Liberation Sans'" style:font-family-generic="swiss" style:font-pitch="variable"/>
-    <style:font-face style:name="Liberation Serif" svg:font-family="'Liberation Serif'" style:font-family-generic="roman" style:font-pitch="variable"/>
     <style:font-face style:name="Linux Libertine G" svg:font-family="'Linux Libertine G'" style:font-family-generic="system" style:font-pitch="variable"/>
     <style:font-face style:name="OpenSymbol" svg:font-family="OpenSymbol" style:font-charset="x-symbol"/>
     <style:font-face style:name="Oswald" svg:font-family="Oswald" style:font-family-generic="roman" style:font-pitch="variable"/>
     <style:font-face style:name="Oswald1" svg:font-family="Oswald" style:font-family-generic="system" style:font-pitch="variable"/>
+    <style:font-face style:name="Times New Roman" svg:font-family="'Times New Roman'"/>
     <style:font-face style:name="Trebuchet MS" svg:font-family="'Trebuchet MS'" style:font-family-generic="roman" style:font-pitch="variable"/>
     <style:font-face style:name="Trebuchet MS1" svg:font-family="'Trebuchet MS'" style:font-family-generic="system" style:font-pitch="variable"/>
-    <style:font-face style:name="ＭＳ 明朝" svg:font-family="'ＭＳ 明朝'" style:font-family-generic="system" style:font-pitch="variable"/>
   </office:font-face-decls>
   <office:automatic-styles>
     <style:style style:name="Table1" style:family="table">
@@ -90,6 +88,9 @@
     <style:style style:name="Table1.D4" style:family="table-cell">
       <style:table-cell-properties fo:padding="0.097cm" fo:border-left="0.5pt solid #000000" fo:border-right="0.5pt solid #000000" fo:border-top="none" fo:border-bottom="0.5pt solid #000000"/>
     </style:style>
+    <style:style style:name="Table1.5" style:family="table-row">
+      <style:table-row-properties style:min-row-height="1.161cm"/>
+    </style:style>
     <style:style style:name="Table1.B5" style:family="table-cell">
       <style:table-cell-properties fo:padding="0.097cm" fo:border-left="0.5pt solid #000000" fo:border-right="none" fo:border-top="none" fo:border-bottom="0.5pt solid #000000"/>
     </style:style>
@@ -103,13 +104,13 @@
       <style:table-properties style:width="20.694cm" fo:margin-left="-0.693cm" fo:margin-top="0cm" fo:margin-bottom="0cm" table:align="left" style:writing-mode="lr-tb"/>
     </style:style>
     <style:style style:name="Table2.A" style:family="table-column">
-      <style:table-column-properties style:column-width="2.506cm"/>
+      <style:table-column-properties style:column-width="2.2cm"/>
     </style:style>
     <style:style style:name="Table2.B" style:family="table-column">
       <style:table-column-properties style:column-width="2.006cm"/>
     </style:style>
     <style:style style:name="Table2.C" style:family="table-column">
-      <style:table-column-properties style:column-width="4.484cm"/>
+      <style:table-column-properties style:column-width="4.791cm"/>
     </style:style>
     <style:style style:name="Table2.D" style:family="table-column">
       <style:table-column-properties style:column-width="3.397cm"/>
@@ -200,150 +201,468 @@
     <style:style style:name="Table2.F5" style:family="table-cell">
       <style:table-cell-properties fo:padding-left="0.191cm" fo:padding-right="0.191cm" fo:padding-top="0cm" fo:padding-bottom="0cm" fo:border="0.5pt solid #000000" style:writing-mode="lr-tb"/>
     </style:style>
-    <style:style style:name="P1" style:family="paragraph" style:parent-style-name="Heading_20_4">
-      <style:paragraph-properties fo:text-align="start" style:justify-single-word="false" fo:break-before="auto" fo:break-after="auto" fo:padding="0cm" fo:border="none"/>
-    </style:style>
-    <style:style style:name="P2" style:family="paragraph" style:parent-style-name="Heading_20_4">
+    <style:style style:name="Table3" style:family="table">
+      <style:table-properties style:width="20.108cm" fo:margin-left="0cm" table:align="left"/>
+    </style:style>
+    <style:style style:name="Table3.A" style:family="table-column">
+      <style:table-column-properties style:column-width="2.563cm"/>
+    </style:style>
+    <style:style style:name="Table3.B" style:family="table-column">
+      <style:table-column-properties style:column-width="3.537cm"/>
+    </style:style>
+    <style:style style:name="Table3.C" style:family="table-column">
+      <style:table-column-properties style:column-width="7.213cm"/>
+    </style:style>
+    <style:style style:name="Table3.D" style:family="table-column">
+      <style:table-column-properties style:column-width="5.098cm"/>
+    </style:style>
+    <style:style style:name="Table3.E" style:family="table-column">
+      <style:table-column-properties style:column-width="1.699cm"/>
+    </style:style>
+    <style:style style:name="Table3.A1" style:family="table-cell">
+      <style:table-cell-properties style:vertical-align="middle" fo:padding="0.049cm" fo:border="none"/>
+    </style:style>
+    <style:style style:name="Table4" style:family="table">
+      <style:table-properties style:width="20.108cm" fo:margin-left="0cm" table:align="left"/>
+    </style:style>
+    <style:style style:name="Table4.A" style:family="table-column">
+      <style:table-column-properties style:column-width="2.506cm"/>
+    </style:style>
+    <style:style style:name="Table4.B" style:family="table-column">
+      <style:table-column-properties style:column-width="3.593cm"/>
+    </style:style>
+    <style:style style:name="Table4.C" style:family="table-column">
+      <style:table-column-properties style:column-width="7.213cm"/>
+    </style:style>
+    <style:style style:name="Table4.D" style:family="table-column">
+      <style:table-column-properties style:column-width="5.098cm"/>
+    </style:style>
+    <style:style style:name="Table4.E" style:family="table-column">
+      <style:table-column-properties style:column-width="1.699cm"/>
+    </style:style>
+    <style:style style:name="Table4.A1" style:family="table-cell">
+      <style:table-cell-properties style:vertical-align="middle" fo:padding="0.049cm" fo:border="none"/>
+    </style:style>
+    <style:style style:name="Table5" style:family="table">
+      <style:table-properties style:width="20.108cm" fo:margin-left="0cm" table:align="left"/>
+    </style:style>
+    <style:style style:name="Table5.A" style:family="table-column">
+      <style:table-column-properties style:column-width="2.506cm"/>
+    </style:style>
+    <style:style style:name="Table5.B" style:family="table-column">
+      <style:table-column-properties style:column-width="3.593cm"/>
+    </style:style>
+    <style:style style:name="Table5.C" style:family="table-column">
+      <style:table-column-properties style:column-width="7.202cm"/>
+    </style:style>
+    <style:style style:name="Table5.D" style:family="table-column">
+      <style:table-column-properties style:column-width="5.108cm"/>
+    </style:style>
+    <style:style style:name="Table5.E" style:family="table-column">
+      <style:table-column-properties style:column-width="1.699cm"/>
+    </style:style>
+    <style:style style:name="Table5.A1" style:family="table-cell">
+      <style:table-cell-properties style:vertical-align="middle" fo:padding="0.049cm" fo:border="none"/>
+    </style:style>
+    <style:style style:name="Table6" style:family="table">
+      <style:table-properties style:width="20.108cm" fo:margin-left="0cm" table:align="left"/>
+    </style:style>
+    <style:style style:name="Table6.A" style:family="table-column">
+      <style:table-column-properties style:column-width="2.506cm"/>
+    </style:style>
+    <style:style style:name="Table6.B" style:family="table-column">
+      <style:table-column-properties style:column-width="3.593cm"/>
+    </style:style>
+    <style:style style:name="Table6.C" style:family="table-column">
+      <style:table-column-properties style:column-width="7.213cm"/>
+    </style:style>
+    <style:style style:name="Table6.D" style:family="table-column">
+      <style:table-column-properties style:column-width="5.098cm"/>
+    </style:style>
+    <style:style style:name="Table6.E" style:family="table-column">
+      <style:table-column-properties style:column-width="1.699cm"/>
+    </style:style>
+    <style:style style:name="Table6.A1" style:family="table-cell">
+      <style:table-cell-properties style:vertical-align="middle" fo:padding="0.049cm" fo:border="none"/>
+    </style:style>
+    <style:style style:name="Table7" style:family="table">
+      <style:table-properties style:width="20.108cm" fo:margin-left="0cm" table:align="left"/>
+    </style:style>
+    <style:style style:name="Table7.A" style:family="table-column">
+      <style:table-column-properties style:column-width="2.506cm"/>
+    </style:style>
+    <style:style style:name="Table7.B" style:family="table-column">
+      <style:table-column-properties style:column-width="3.593cm"/>
+    </style:style>
+    <style:style style:name="Table7.C" style:family="table-column">
+      <style:table-column-properties style:column-width="7.213cm"/>
+    </style:style>
+    <style:style style:name="Table7.D" style:family="table-column">
+      <style:table-column-properties style:column-width="5.098cm"/>
+    </style:style>
+    <style:style style:name="Table7.E" style:family="table-column">
+      <style:table-column-properties style:column-width="1.699cm"/>
+    </style:style>
+    <style:style style:name="Table7.A1" style:family="table-cell">
+      <style:table-cell-properties style:vertical-align="middle" fo:padding="0.049cm" fo:border="none"/>
+    </style:style>
+    <style:style style:name="Table8" style:family="table">
+      <style:table-properties style:width="20.108cm" fo:margin-left="0cm" table:align="left"/>
+    </style:style>
+    <style:style style:name="Table8.A" style:family="table-column">
+      <style:table-column-properties style:column-width="2.506cm"/>
+    </style:style>
+    <style:style style:name="Table8.B" style:family="table-column">
+      <style:table-column-properties style:column-width="3.593cm"/>
+    </style:style>
+    <style:style style:name="Table8.C" style:family="table-column">
+      <style:table-column-properties style:column-width="7.213cm"/>
+    </style:style>
+    <style:style style:name="Table8.D" style:family="table-column">
+      <style:table-column-properties style:column-width="5.098cm"/>
+    </style:style>
+    <style:style style:name="Table8.E" style:family="table-column">
+      <style:table-column-properties style:column-width="1.699cm"/>
+    </style:style>
+    <style:style style:name="Table8.A1" style:family="table-cell">
+      <style:table-cell-properties style:vertical-align="middle" fo:padding="0.049cm" fo:border="none"/>
+    </style:style>
+    <style:style style:name="Table9" style:family="table">
+      <style:table-properties style:width="20.108cm" fo:margin-left="0cm" table:align="left"/>
+    </style:style>
+    <style:style style:name="Table9.A" style:family="table-column">
+      <style:table-column-properties style:column-width="2.506cm"/>
+    </style:style>
+    <style:style style:name="Table9.B" style:family="table-column">
+      <style:table-column-properties style:column-width="3.593cm"/>
+    </style:style>
+    <style:style style:name="Table9.C" style:family="table-column">
+      <style:table-column-properties style:column-width="7.213cm"/>
+    </style:style>
+    <style:style style:name="Table9.D" style:family="table-column">
+      <style:table-column-properties style:column-width="5.098cm"/>
+    </style:style>
+    <style:style style:name="Table9.E" style:family="table-column">
+      <style:table-column-properties style:column-width="1.699cm"/>
+    </style:style>
+    <style:style style:name="Table9.A1" style:family="table-cell">
+      <style:table-cell-properties style:vertical-align="middle" fo:padding="0.049cm" fo:border="none"/>
+    </style:style>
+    <style:style style:name="Table10" style:family="table">
+      <style:table-properties style:width="20.108cm" fo:margin-left="0cm" table:align="left"/>
+    </style:style>
+    <style:style style:name="Table10.A" style:family="table-column">
+      <style:table-column-properties style:column-width="2.506cm"/>
+    </style:style>
+    <style:style style:name="Table10.B" style:family="table-column">
+      <style:table-column-properties style:column-width="3.593cm"/>
+    </style:style>
+    <style:style style:name="Table10.C" style:family="table-column">
+      <style:table-column-properties style:column-width="7.213cm"/>
+    </style:style>
+    <style:style style:name="Table10.D" style:family="table-column">
+      <style:table-column-properties style:column-width="5.098cm"/>
+    </style:style>
+    <style:style style:name="Table10.E" style:family="table-column">
+      <style:table-column-properties style:column-width="1.699cm"/>
+    </style:style>
+    <style:style style:name="Table10.A1" style:family="table-cell">
+      <style:table-cell-properties style:vertical-align="middle" fo:padding="0.049cm" fo:border="none"/>
+    </style:style>
+    <style:style style:name="Table11" style:family="table">
+      <style:table-properties style:width="20.108cm" fo:margin-left="0cm" table:align="left"/>
+    </style:style>
+    <style:style style:name="Table11.A" style:family="table-column">
+      <style:table-column-properties style:column-width="2.506cm"/>
+    </style:style>
+    <style:style style:name="Table11.B" style:family="table-column">
+      <style:table-column-properties style:column-width="3.593cm"/>
+    </style:style>
+    <style:style style:name="Table11.C" style:family="table-column">
+      <style:table-column-properties style:column-width="7.213cm"/>
+    </style:style>
+    <style:style style:name="Table11.D" style:family="table-column">
+      <style:table-column-properties style:column-width="5.098cm"/>
+    </style:style>
+    <style:style style:name="Table11.E" style:family="table-column">
+      <style:table-column-properties style:column-width="1.699cm"/>
+    </style:style>
+    <style:style style:name="Table11.A1" style:family="table-cell">
+      <style:table-cell-properties style:vertical-align="middle" fo:padding="0.049cm" fo:border="none"/>
+    </style:style>
+    <style:style style:name="Table12" style:family="table">
+      <style:table-properties style:width="20.108cm" fo:margin-left="0cm" table:align="left"/>
+    </style:style>
+    <style:style style:name="Table12.A" style:family="table-column">
+      <style:table-column-properties style:column-width="2.506cm"/>
+    </style:style>
+    <style:style style:name="Table12.B" style:family="table-column">
+      <style:table-column-properties style:column-width="3.593cm"/>
+    </style:style>
+    <style:style style:name="Table12.C" style:family="table-column">
+      <style:table-column-properties style:column-width="7.213cm"/>
+    </style:style>
+    <style:style style:name="Table12.D" style:family="table-column">
+      <style:table-column-properties style:column-width="5.098cm"/>
+    </style:style>
+    <style:style style:name="Table12.E" style:family="table-column">
+      <style:table-column-properties style:column-width="1.699cm"/>
+    </style:style>
+    <style:style style:name="Table12.A1" style:family="table-cell">
+      <style:table-cell-properties style:vertical-align="middle" fo:padding="0.049cm" fo:border="none"/>
+    </style:style>
+    <style:style style:name="P1" style:family="paragraph" style:parent-style-name="Title" style:master-page-name="First_20_Page">
+      <style:paragraph-properties style:page-number="auto" fo:break-before="auto" fo:break-after="auto" fo:padding="0cm" fo:border="none"/>
+      <style:text-properties fo:language="es" fo:country="MX"/>
+    </style:style>
+    <style:style style:name="P2" style:family="paragraph" style:parent-style-name="Subtitle">
       <style:paragraph-properties fo:break-before="auto" fo:break-after="auto" fo:padding="0cm" fo:border="none"/>
-    </style:style>
-    <style:style style:name="P3" style:family="paragraph" style:parent-style-name="Subtitle">
-      <style:paragraph-properties fo:break-before="auto" fo:break-after="auto" fo:padding="0cm" fo:border="none"/>
+      <style:text-properties fo:language="es" fo:country="MX"/>
+    </style:style>
+    <style:style style:name="P3" style:family="paragraph" style:parent-style-name="Standard">
+      <style:paragraph-properties fo:margin-top="0.564cm" fo:margin-bottom="0.564cm" style:contextual-spacing="false" fo:line-height="200%" fo:text-align="center" style:justify-single-word="false" fo:break-before="auto" fo:break-after="auto" fo:padding="0cm" fo:border="none"/>
+      <style:text-properties fo:language="es" fo:country="MX"/>
     </style:style>
     <style:style style:name="P4" style:family="paragraph" style:parent-style-name="Standard">
-      <style:paragraph-properties fo:margin-top="0.564cm" fo:margin-bottom="0.564cm" style:contextual-spacing="false" fo:line-height="200%" fo:text-align="center" style:justify-single-word="false" fo:break-before="auto" fo:break-after="auto" fo:padding="0cm" fo:border="none"/>
+      <style:paragraph-properties fo:margin-top="0.706cm" fo:margin-bottom="0cm" style:contextual-spacing="false" fo:line-height="100%" fo:text-align="center" style:justify-single-word="false" fo:break-before="auto" fo:break-after="auto" fo:padding="0cm" fo:border="none"/>
+      <style:text-properties fo:color="#783f04" loext:opacity="100%" fo:font-size="18pt" fo:language="es" fo:country="MX" fo:font-weight="bold" style:font-size-asian="18pt" style:font-weight-asian="bold" style:font-size-complex="18pt"/>
     </style:style>
     <style:style style:name="P5" style:family="paragraph" style:parent-style-name="Standard">
-      <style:paragraph-properties fo:margin-top="0.706cm" fo:margin-bottom="0cm" style:contextual-spacing="false" fo:line-height="100%" fo:text-align="center" style:justify-single-word="false" fo:break-before="auto" fo:break-after="auto" fo:padding="0cm" fo:border="none"/>
-      <style:text-properties fo:color="#783f04" loext:opacity="100%" fo:font-size="18pt" fo:font-weight="bold" style:font-size-asian="18pt" style:font-weight-asian="bold" style:font-size-complex="18pt"/>
+      <style:paragraph-properties fo:margin-top="0.353cm" fo:margin-bottom="0cm" style:contextual-spacing="false" fo:line-height="100%" fo:text-align="center" style:justify-single-word="false" fo:break-before="auto" fo:break-after="auto" fo:padding="0cm" fo:border="none"/>
+      <style:text-properties fo:color="#783f04" loext:opacity="100%" fo:language="es" fo:country="MX"/>
     </style:style>
     <style:style style:name="P6" style:family="paragraph" style:parent-style-name="Standard">
-      <style:paragraph-properties fo:margin-top="0.353cm" fo:margin-bottom="0cm" style:contextual-spacing="false" fo:line-height="100%" fo:text-align="center" style:justify-single-word="false" fo:break-before="auto" fo:break-after="auto" fo:padding="0cm" fo:border="none"/>
-      <style:text-properties fo:color="#783f04" loext:opacity="100%"/>
+      <style:paragraph-properties fo:margin-top="0cm" fo:margin-bottom="0cm" style:contextual-spacing="false" fo:line-height="100%" fo:text-align="center" style:justify-single-word="false" fo:break-before="auto" fo:break-after="auto" fo:padding="0cm" fo:border="none"/>
+      <style:text-properties fo:color="#783f04" loext:opacity="100%" fo:language="es" fo:country="MX"/>
     </style:style>
     <style:style style:name="P7" style:family="paragraph" style:parent-style-name="Standard">
-      <style:paragraph-properties fo:margin-top="0cm" fo:margin-bottom="0cm" style:contextual-spacing="false" fo:line-height="100%" fo:text-align="center" style:justify-single-word="false" fo:break-before="auto" fo:break-after="auto" fo:padding="0cm" fo:border="none"/>
-      <style:text-properties fo:color="#783f04" loext:opacity="100%"/>
-    </style:style>
-    <style:style style:name="P8" style:family="paragraph" style:parent-style-name="Standard">
-      <style:text-properties officeooo:rsid="00193639" officeooo:paragraph-rsid="00193639"/>
-    </style:style>
-    <style:style style:name="P9" style:family="paragraph" style:parent-style-name="Standard">
-      <style:text-properties officeooo:rsid="001d47a1" officeooo:paragraph-rsid="001d47a1"/>
-    </style:style>
-    <style:style style:name="P10" style:family="paragraph" style:parent-style-name="Standard">
       <style:paragraph-properties fo:margin-left="0cm" fo:margin-right="0cm" fo:text-indent="0cm" style:auto-text-indent="false" fo:break-before="auto" fo:break-after="auto" fo:padding="0cm" fo:border="none"/>
-      <style:text-properties officeooo:paragraph-rsid="001f42ab"/>
-    </style:style>
-    <style:style style:name="P11" style:family="paragraph" style:parent-style-name="Standard">
-      <style:paragraph-properties fo:margin-left="0cm" fo:margin-right="0cm" fo:text-indent="0cm" style:auto-text-indent="false" fo:padding="0cm" fo:border="none"/>
-      <style:text-properties officeooo:paragraph-rsid="001f42ab"/>
-    </style:style>
-    <style:style style:name="P12" style:family="paragraph" style:parent-style-name="Heading_20_3">
-      <style:text-properties fo:font-size="9pt" style:font-size-asian="9pt" style:font-size-complex="9pt"/>
-    </style:style>
-    <style:style style:name="P13" style:family="paragraph" style:parent-style-name="Title" style:master-page-name="First_20_Page">
-      <style:paragraph-properties style:page-number="auto" fo:break-before="auto" fo:break-after="auto" fo:padding="0cm" fo:border="none"/>
-    </style:style>
-    <style:style style:name="P14" style:family="paragraph" style:parent-style-name="Contents_20_1">
+      <style:text-properties fo:language="es" fo:country="MX" officeooo:paragraph-rsid="001f42ab"/>
+    </style:style>
+    <style:style style:name="P8" style:family="paragraph" style:parent-style-name="Contents_20_Heading">
+      <style:text-properties fo:language="es" fo:country="MX"/>
+    </style:style>
+    <style:style style:name="P9" style:family="paragraph" style:parent-style-name="Contents_20_1">
       <style:paragraph-properties>
         <style:tab-stops>
           <style:tab-stop style:position="19.498cm" style:type="right" style:leader-style="dotted" style:leader-text="."/>
         </style:tab-stops>
       </style:paragraph-properties>
     </style:style>
-    <style:style style:name="P15" style:family="paragraph" style:parent-style-name="Contents_20_2">
+    <style:style style:name="P10" style:family="paragraph" style:parent-style-name="Contents_20_2">
       <style:paragraph-properties>
         <style:tab-stops>
           <style:tab-stop style:position="19.498cm" style:type="right" style:leader-style="dotted" style:leader-text="."/>
         </style:tab-stops>
       </style:paragraph-properties>
     </style:style>
-    <style:style style:name="P16" style:family="paragraph" style:parent-style-name="Contents_20_3">
+    <style:style style:name="P11" style:family="paragraph" style:parent-style-name="Contents_20_3">
       <style:paragraph-properties>
         <style:tab-stops>
           <style:tab-stop style:position="19.498cm" style:type="right" style:leader-style="dotted" style:leader-text="."/>
         </style:tab-stops>
       </style:paragraph-properties>
     </style:style>
-    <style:style style:name="P17" style:family="paragraph" style:parent-style-name="Heading_20_1" style:master-page-name="Landscape">
+    <style:style style:name="P12" style:family="paragraph" style:parent-style-name="Standard">
+      <style:paragraph-properties fo:margin-left="0cm" fo:margin-right="0cm" fo:text-indent="0cm" style:auto-text-indent="false" fo:padding="0cm" fo:border="none"/>
+      <style:text-properties fo:language="es" fo:country="MX" officeooo:paragraph-rsid="001f42ab"/>
+    </style:style>
+    <style:style style:name="P13" style:family="paragraph" style:parent-style-name="Heading_20_1" style:master-page-name="Landscape">
       <style:paragraph-properties style:page-number="auto"/>
-      <style:text-properties officeooo:rsid="00193639" officeooo:paragraph-rsid="00193639"/>
-    </style:style>
-    <style:style style:name="P18" style:family="paragraph" style:parent-style-name="Heading_20_1" style:master-page-name="Standard">
+      <style:text-properties fo:language="es" fo:country="MX" officeooo:rsid="00193639" officeooo:paragraph-rsid="00193639"/>
+    </style:style>
+    <style:style style:name="P14" style:family="paragraph" style:parent-style-name="Text_20_body">
+      <style:text-properties style:font-name="Times New Roman" fo:font-size="12pt" fo:language="es" fo:country="MX" officeooo:rsid="001d47a1" officeooo:paragraph-rsid="001d47a1"/>
+    </style:style>
+    <style:style style:name="P15" style:family="paragraph" style:parent-style-name="Standard">
+      <style:text-properties fo:language="es" fo:country="MX" officeooo:rsid="001d47a1" officeooo:paragraph-rsid="001d47a1"/>
+    </style:style>
+    <style:style style:name="P16" style:family="paragraph" style:parent-style-name="Standard">
+      <style:text-properties fo:language="es" fo:country="MX" officeooo:rsid="00193639" officeooo:paragraph-rsid="00193639"/>
+    </style:style>
+    <style:style style:name="P17" style:family="paragraph" style:parent-style-name="Heading_20_1" style:master-page-name="Standard">
       <style:paragraph-properties fo:margin-top="0cm" fo:margin-bottom="0cm" style:contextual-spacing="false" style:page-number="auto"/>
-      <style:text-properties officeooo:paragraph-rsid="0026849d"/>
-    </style:style>
-    <style:style style:name="P19" style:family="paragraph" style:parent-style-name="Heading_20_2">
-      <style:text-properties officeooo:rsid="002956bf" officeooo:paragraph-rsid="002956bf"/>
-    </style:style>
-    <style:style style:name="P20" style:family="paragraph" style:parent-style-name="Standard">
-      <style:text-properties officeooo:paragraph-rsid="002c4a5f"/>
-    </style:style>
-    <style:style style:name="P21" style:family="paragraph" style:parent-style-name="Text_20_body" style:list-style-name="L1"/>
-    <style:style style:name="P22" style:family="paragraph" style:parent-style-name="Text_20_body" style:list-style-name="L2">
+      <style:text-properties fo:language="es" fo:country="MX" officeooo:paragraph-rsid="0026849d"/>
+    </style:style>
+    <style:style style:name="P18" style:family="paragraph" style:parent-style-name="Heading_20_2">
+      <style:text-properties fo:language="es" fo:country="MX"/>
+    </style:style>
+    <style:style style:name="P19" style:family="paragraph" style:parent-style-name="Heading_20_3">
+      <style:text-properties fo:font-size="9pt" fo:language="es" fo:country="MX" style:font-size-asian="9pt" style:font-size-complex="9pt"/>
+    </style:style>
+    <style:style style:name="P20" style:family="paragraph" style:parent-style-name="Text_20_body">
+      <style:text-properties fo:font-size="9pt" fo:language="es" fo:country="MX" style:font-size-asian="9pt" style:font-size-complex="9pt"/>
+    </style:style>
+    <style:style style:name="P21" style:family="paragraph" style:parent-style-name="Text_20_body" style:list-style-name="L1">
       <style:paragraph-properties fo:margin-top="0cm" fo:margin-bottom="0cm" style:contextual-spacing="false"/>
+    </style:style>
+    <style:style style:name="P22" style:family="paragraph" style:parent-style-name="Text_20_body" style:list-style-name="L1"/>
+    <style:style style:name="P23" style:family="paragraph" style:parent-style-name="Text_20_body" style:list-style-name="L2">
+      <style:paragraph-properties fo:margin-top="0cm" fo:margin-bottom="0cm" style:contextual-spacing="false"/>
+      <style:text-properties fo:font-size="9pt" fo:language="es" fo:country="MX" style:font-size-asian="9pt" style:font-size-complex="9pt"/>
+    </style:style>
+    <style:style style:name="P24" style:family="paragraph" style:parent-style-name="Text_20_body">
+      <style:text-properties fo:language="es" fo:country="MX"/>
+    </style:style>
+    <style:style style:name="P25" style:family="paragraph" style:parent-style-name="Text_20_body" style:list-style-name="L3">
+      <style:paragraph-properties fo:margin-top="0cm" fo:margin-bottom="0cm" style:contextual-spacing="false"/>
+    </style:style>
+    <style:style style:name="P26" style:family="paragraph" style:parent-style-name="Text_20_body" style:list-style-name="L4">
+      <style:paragraph-properties fo:margin-top="0cm" fo:margin-bottom="0cm" style:contextual-spacing="false"/>
+      <style:text-properties fo:font-size="9pt" fo:language="es" fo:country="MX" style:font-size-asian="9pt" style:font-size-complex="9pt"/>
+    </style:style>
+    <style:style style:name="P27" style:family="paragraph" style:parent-style-name="Text_20_body" style:list-style-name="L4">
+      <style:text-properties fo:font-size="9pt" fo:language="es" fo:country="MX" style:font-size-asian="9pt" style:font-size-complex="9pt"/>
+    </style:style>
+    <style:style style:name="P28" style:family="paragraph" style:parent-style-name="Text_20_body" style:list-style-name="L5">
+      <style:paragraph-properties fo:margin-top="0cm" fo:margin-bottom="0cm" style:contextual-spacing="false"/>
+    </style:style>
+    <style:style style:name="P29" style:family="paragraph" style:parent-style-name="Text_20_body" style:list-style-name="L5"/>
+    <style:style style:name="P30" style:family="paragraph" style:parent-style-name="Text_20_body" style:list-style-name="L6">
+      <style:paragraph-properties fo:margin-top="0cm" fo:margin-bottom="0cm" style:contextual-spacing="false"/>
+      <style:text-properties fo:font-size="9pt" fo:language="es" fo:country="MX" style:font-size-asian="9pt" style:font-size-complex="9pt"/>
+    </style:style>
+    <style:style style:name="P31" style:family="paragraph" style:parent-style-name="Text_20_body" style:list-style-name="L6">
+      <style:text-properties fo:font-size="9pt" fo:language="es" fo:country="MX" style:font-size-asian="9pt" style:font-size-complex="9pt"/>
+    </style:style>
+    <style:style style:name="P32" style:family="paragraph" style:parent-style-name="Heading_20_2">
+      <style:text-properties fo:language="es" fo:country="MX" officeooo:rsid="002956bf" officeooo:paragraph-rsid="002956bf"/>
+    </style:style>
+    <style:style style:name="P33" style:family="paragraph" style:parent-style-name="Standard">
+      <style:text-properties fo:language="es" fo:country="MX" officeooo:paragraph-rsid="002c4a5f"/>
+    </style:style>
+    <style:style style:name="P34" style:family="paragraph" style:parent-style-name="Text_20_body">
+      <style:paragraph-properties fo:margin-left="1.27cm" fo:margin-right="0cm" fo:margin-top="0cm" fo:margin-bottom="0cm" style:contextual-spacing="false" fo:line-height="200%" fo:text-indent="-1.27cm" style:auto-text-indent="false"/>
+      <style:text-properties style:font-name="Times New Roman" fo:font-size="12pt"/>
+    </style:style>
+    <style:style style:name="P35" style:family="paragraph" style:parent-style-name="Text_20_body">
+      <style:paragraph-properties fo:margin-left="1.27cm" fo:margin-right="0cm" fo:margin-top="0cm" fo:margin-bottom="0cm" style:contextual-spacing="false" fo:line-height="200%" fo:text-indent="-1.27cm" style:auto-text-indent="false"/>
+    </style:style>
+    <style:style style:name="P36" style:family="paragraph" style:parent-style-name="Heading_20_1">
+      <style:paragraph-properties fo:break-before="page"/>
+      <style:text-properties fo:language="es" fo:country="MX"/>
+    </style:style>
+    <style:style style:name="P37" style:family="paragraph" style:parent-style-name="Standard">
+      <style:text-properties fo:language="es" fo:country="MX"/>
+    </style:style>
+    <style:style style:name="P38" style:family="paragraph" style:parent-style-name="Heading_20_1">
+      <style:text-properties fo:language="es" fo:country="MX"/>
+    </style:style>
+    <style:style style:name="P39" style:family="paragraph" style:parent-style-name="Table_20_Contents">
+      <style:text-properties fo:language="es" fo:country="MX"/>
+    </style:style>
+    <style:style style:name="P40" style:family="paragraph" style:parent-style-name="Table_20_Contents">
+      <style:text-properties fo:font-size="2pt" fo:language="es" fo:country="MX" style:font-size-asian="2pt" style:font-size-complex="2pt"/>
+    </style:style>
+    <style:style style:name="P41" style:family="paragraph" style:parent-style-name="Standard">
+      <style:text-properties fo:language="es" fo:country="MX" officeooo:rsid="003abb70" officeooo:paragraph-rsid="003abb70"/>
+    </style:style>
+    <style:style style:name="P42" style:family="paragraph" style:parent-style-name="Text_20_body" style:list-style-name="L7">
+      <style:paragraph-properties fo:margin-top="0cm" fo:margin-bottom="0cm" style:contextual-spacing="false"/>
+      <style:text-properties fo:language="es" fo:country="MX"/>
+    </style:style>
+    <style:style style:name="P43" style:family="paragraph" style:parent-style-name="Text_20_body" style:list-style-name="L7">
+      <style:paragraph-properties fo:margin-top="0cm" fo:margin-bottom="0cm" style:contextual-spacing="false"/>
+      <style:text-properties officeooo:paragraph-rsid="0041a1f2"/>
+    </style:style>
+    <style:style style:name="P44" style:family="paragraph" style:parent-style-name="Heading_20_3" style:list-style-name="L7"/>
+    <style:style style:name="P45" style:family="paragraph" style:parent-style-name="Text_20_body" style:list-style-name="L7">
+      <style:text-properties fo:language="es" fo:country="MX"/>
+    </style:style>
+    <style:style style:name="P46" style:family="paragraph" style:parent-style-name="Horizontal_20_Line">
+      <style:text-properties fo:language="es" fo:country="MX"/>
+    </style:style>
+    <style:style style:name="P47" style:family="paragraph" style:parent-style-name="Text_20_body" style:list-style-name="L8">
+      <style:paragraph-properties fo:margin-top="0cm" fo:margin-bottom="0cm" style:contextual-spacing="false"/>
+      <style:text-properties fo:language="es" fo:country="MX"/>
+    </style:style>
+    <style:style style:name="P48" style:family="paragraph" style:parent-style-name="Text_20_body" style:list-style-name="L8">
+      <style:paragraph-properties fo:margin-top="0cm" fo:margin-bottom="0cm" style:contextual-spacing="false"/>
+    </style:style>
+    <style:style style:name="P49" style:family="paragraph" style:parent-style-name="Heading_20_3" style:list-style-name="L8"/>
+    <style:style style:name="P50" style:family="paragraph" style:parent-style-name="Text_20_body" style:list-style-name="L8">
+      <style:text-properties fo:language="es" fo:country="MX"/>
+    </style:style>
+    <style:style style:name="P51" style:family="paragraph" style:parent-style-name="Text_20_body" style:list-style-name="L9">
+      <style:paragraph-properties fo:margin-top="0cm" fo:margin-bottom="0cm" style:contextual-spacing="false"/>
+      <style:text-properties fo:language="es" fo:country="MX"/>
+    </style:style>
+    <style:style style:name="P52" style:family="paragraph" style:parent-style-name="Heading_20_3" style:list-style-name="L9"/>
+    <style:style style:name="P53" style:family="paragraph" style:parent-style-name="Text_20_body" style:list-style-name="L9">
+      <style:text-properties fo:language="es" fo:country="MX"/>
+    </style:style>
+    <style:style style:name="P54" style:family="paragraph" style:parent-style-name="Heading_20_3">
+      <style:paragraph-properties fo:margin-top="0cm" fo:margin-bottom="0.499cm" style:contextual-spacing="false"/>
+    </style:style>
+    <style:style style:name="P55" style:family="paragraph" style:parent-style-name="Text_20_body" style:list-style-name="L10">
+      <style:paragraph-properties fo:margin-top="0cm" fo:margin-bottom="0cm" style:contextual-spacing="false"/>
+    </style:style>
+    <style:style style:name="P56" style:family="paragraph" style:parent-style-name="Text_20_body" style:list-style-name="L10"/>
+    <style:style style:name="T1" style:family="text">
+      <style:text-properties officeooo:rsid="003ee7d5"/>
+    </style:style>
+    <style:style style:name="T2" style:family="text">
+      <style:text-properties officeooo:rsid="00408b5b"/>
+    </style:style>
+    <style:style style:name="T3" style:family="text">
+      <style:text-properties fo:language="es" fo:country="MX"/>
+    </style:style>
+    <style:style style:name="T4" style:family="text">
+      <style:text-properties officeooo:rsid="001f42ab"/>
+    </style:style>
+    <style:style style:name="T5" style:family="text">
+      <style:text-properties fo:font-style="italic"/>
+    </style:style>
+    <style:style style:name="T6" style:family="text">
+      <style:text-properties officeooo:rsid="001bc787"/>
+    </style:style>
+    <style:style style:name="T7" style:family="text">
+      <style:text-properties officeooo:rsid="0027ddc6"/>
+    </style:style>
+    <style:style style:name="T8" style:family="text">
+      <style:text-properties officeooo:rsid="0026849d"/>
+    </style:style>
+    <style:style style:name="T9" style:family="text">
+      <style:text-properties fo:font-size="9pt" fo:language="es" fo:country="MX" style:font-size-asian="9pt" style:font-size-complex="9pt"/>
+    </style:style>
+    <style:style style:name="T10" style:family="text">
+      <style:text-properties fo:font-size="9pt" officeooo:rsid="0023ddb7" style:font-size-asian="9pt" style:font-size-complex="9pt"/>
+    </style:style>
+    <style:style style:name="T11" style:family="text">
       <style:text-properties fo:font-size="9pt" style:font-size-asian="9pt" style:font-size-complex="9pt"/>
     </style:style>
-    <style:style style:name="P23" style:family="paragraph" style:parent-style-name="Text_20_body" style:list-style-name="L4">
-      <style:paragraph-properties fo:margin-top="0cm" fo:margin-bottom="0cm" style:contextual-spacing="false"/>
-      <style:text-properties fo:font-size="9pt" style:font-size-asian="9pt" style:font-size-complex="9pt"/>
-    </style:style>
-    <style:style style:name="P24" style:family="paragraph" style:parent-style-name="Text_20_body" style:list-style-name="L4">
-      <style:text-properties fo:font-size="9pt" style:font-size-asian="9pt" style:font-size-complex="9pt"/>
-    </style:style>
-    <style:style style:name="P25" style:family="paragraph" style:parent-style-name="Text_20_body" style:list-style-name="L6">
-      <style:paragraph-properties fo:margin-top="0cm" fo:margin-bottom="0cm" style:contextual-spacing="false"/>
-      <style:text-properties fo:font-size="9pt" style:font-size-asian="9pt" style:font-size-complex="9pt"/>
-    </style:style>
-    <style:style style:name="P26" style:family="paragraph" style:parent-style-name="Text_20_body" style:list-style-name="L6">
-      <style:text-properties fo:font-size="9pt" style:font-size-asian="9pt" style:font-size-complex="9pt"/>
-    </style:style>
-    <style:style style:name="P27" style:family="paragraph" style:parent-style-name="Text_20_body">
-      <style:text-properties fo:font-size="9pt" style:font-size-asian="9pt" style:font-size-complex="9pt"/>
-    </style:style>
-    <style:style style:name="P28" style:family="paragraph" style:parent-style-name="Text_20_body" style:list-style-name="L3">
-      <style:paragraph-properties fo:margin-top="0cm" fo:margin-bottom="0cm" style:contextual-spacing="false"/>
-    </style:style>
-    <style:style style:name="P29" style:family="paragraph" style:parent-style-name="Text_20_body" style:list-style-name="L5"/>
-    <style:style style:name="P30" style:family="paragraph" style:parent-style-name="Text_20_body" style:list-style-name="L5">
-      <style:paragraph-properties fo:margin-top="0cm" fo:margin-bottom="0cm" style:contextual-spacing="false"/>
-    </style:style>
-    <style:style style:name="P31" style:family="paragraph" style:parent-style-name="Text_20_body" style:list-style-name="L7"/>
-    <style:style style:name="P32" style:family="paragraph" style:parent-style-name="Text_20_body" style:list-style-name="L7">
-      <style:paragraph-properties fo:margin-top="0cm" fo:margin-bottom="0cm" style:contextual-spacing="false"/>
-    </style:style>
-    <style:style style:name="T1" style:family="text">
-      <style:text-properties officeooo:rsid="001bc787"/>
-    </style:style>
-    <style:style style:name="T2" style:family="text">
-      <style:text-properties officeooo:rsid="001f42ab"/>
-    </style:style>
-    <style:style style:name="T3" style:family="text">
-      <style:text-properties fo:font-size="9pt" style:font-size-asian="9pt" style:font-size-complex="9pt"/>
-    </style:style>
-    <style:style style:name="T4" style:family="text">
-      <style:text-properties fo:font-size="9pt" officeooo:rsid="0023ddb7" style:font-size-asian="9pt" style:font-size-complex="9pt"/>
-    </style:style>
-    <style:style style:name="T5" style:family="text">
-      <style:text-properties officeooo:rsid="0026849d"/>
-    </style:style>
-    <style:style style:name="T6" style:family="text">
-      <style:text-properties officeooo:rsid="0027ddc6"/>
-    </style:style>
-    <style:style style:name="T7" style:family="text">
-      <style:text-properties fo:font-size="12pt" style:font-size-asian="10.5pt" style:font-size-complex="12pt"/>
-    </style:style>
-    <style:style style:name="T8" style:family="text">
-      <style:text-properties fo:font-size="12pt" style:font-size-asian="12pt" style:font-size-complex="12pt"/>
-    </style:style>
-    <style:style style:name="T9" style:family="text">
-      <style:text-properties fo:font-size="11pt" style:font-size-asian="11pt" style:font-size-complex="11pt"/>
+    <style:style style:name="T12" style:family="text">
+      <style:text-properties fo:language="es" fo:country="MX" fo:font-style="italic"/>
+    </style:style>
+    <style:style style:name="T13" style:family="text">
+      <style:text-properties style:font-name="Times New Roman" fo:font-size="12pt" fo:language="es" fo:country="MX" fo:font-style="italic"/>
+    </style:style>
+    <style:style style:name="T14" style:family="text">
+      <style:text-properties style:font-name="Times New Roman" fo:font-size="12pt" fo:language="es" fo:country="MX"/>
+    </style:style>
+    <style:style style:name="T15" style:family="text">
+      <style:text-properties fo:language="es" fo:country="MX" fo:font-weight="bold" style:font-weight-asian="bold" style:font-weight-complex="bold"/>
+    </style:style>
+    <style:style style:name="T16" style:family="text">
+      <style:text-properties officeooo:rsid="003acbaa"/>
+    </style:style>
+    <style:style style:name="T17" style:family="text">
+      <style:text-properties fo:language="es" fo:country="MX" officeooo:rsid="003d835d"/>
+    </style:style>
+    <style:style style:name="T18" style:family="text">
+      <style:text-properties officeooo:rsid="0041a1f2"/>
+    </style:style>
+    <style:style style:name="T19" style:family="text">
+      <style:text-properties fo:language="es" fo:country="MX" officeooo:rsid="0041a1f2"/>
     </style:style>
     <style:style style:name="fr1" style:family="graphic" style:parent-style-name="Graphics">
+      <style:graphic-properties fo:margin-left="0cm" fo:margin-right="0cm" fo:margin-top="0cm" fo:margin-bottom="0cm" style:vertical-pos="top" style:vertical-rel="baseline" fo:background-color="transparent" draw:fill="none" draw:fill-color="#ffffff" fo:padding="0cm" fo:border="none" style:mirror="none" fo:clip="rect(0cm, 4.004cm, 0cm, 4.004cm)" draw:luminance="0%" draw:contrast="0%" draw:red="0%" draw:green="0%" draw:blue="0%" draw:gamma="100%" draw:color-inversion="false" draw:image-opacity="100%" draw:color-mode="standard"/>
+    </style:style>
+    <style:style style:name="fr2" style:family="graphic" style:parent-style-name="Graphics">
       <style:graphic-properties style:vertical-pos="from-top" style:vertical-rel="paragraph" style:horizontal-pos="from-left" style:horizontal-rel="paragraph" style:mirror="none" fo:clip="rect(0cm, 0cm, 0cm, 0cm)" draw:luminance="0%" draw:contrast="0%" draw:red="0%" draw:green="0%" draw:blue="0%" draw:gamma="100%" draw:color-inversion="false" draw:image-opacity="100%" draw:color-mode="standard"/>
     </style:style>
-    <style:style style:name="fr2" style:family="graphic" style:parent-style-name="Graphics">
-      <style:graphic-properties fo:margin-left="0cm" fo:margin-right="0cm" fo:margin-top="0cm" fo:margin-bottom="0cm" style:vertical-pos="top" style:vertical-rel="baseline" fo:background-color="transparent" draw:fill="none" draw:fill-color="#ffffff" fo:padding="0cm" fo:border="none" style:mirror="none" fo:clip="rect(0cm, 4.004cm, 0cm, 4.004cm)" draw:luminance="0%" draw:contrast="0%" draw:red="0%" draw:green="0%" draw:blue="0%" draw:gamma="100%" draw:color-inversion="false" draw:image-opacity="100%" draw:color-mode="standard"/>
+    <style:style style:name="fr3" style:family="graphic" style:parent-style-name="Graphics">
+      <style:graphic-properties style:mirror="none" fo:clip="rect(0cm, 0cm, 0cm, 0cm)" draw:luminance="0%" draw:contrast="0%" draw:red="0%" draw:green="0%" draw:blue="0%" draw:gamma="100%" draw:color-inversion="false" draw:image-opacity="100%" draw:color-mode="standard"/>
     </style:style>
     <style:style style:name="Sect1" style:family="section">
       <style:section-properties style:editable="false">
@@ -573,6 +892,102 @@
       <text:list-level-style-bullet text:level="10" text:style-name="Bullet_20_Symbols" loext:num-list-format="%10%." style:num-suffix="." text:bullet-char="•">
         <style:list-level-properties text:space-before="12.007cm" text:min-label-width="0.499cm"/>
       </text:list-level-style-bullet>
+    </text:list-style>
+    <text:list-style style:name="L8">
+      <text:list-level-style-bullet text:level="1" text:style-name="Bullet_20_Symbols" loext:num-list-format="%1%." style:num-suffix="." text:bullet-char="•">
+        <style:list-level-properties text:space-before="0.752cm" text:min-label-width="0.499cm"/>
+      </text:list-level-style-bullet>
+      <text:list-level-style-bullet text:level="2" text:style-name="Bullet_20_Symbols" loext:num-list-format="%2%." style:num-suffix="." text:bullet-char="•">
+        <style:list-level-properties text:space-before="2.002cm" text:min-label-width="0.499cm"/>
+      </text:list-level-style-bullet>
+      <text:list-level-style-bullet text:level="3" text:style-name="Bullet_20_Symbols" loext:num-list-format="%3%." style:num-suffix="." text:bullet-char="•">
+        <style:list-level-properties text:space-before="3.253cm" text:min-label-width="0.499cm"/>
+      </text:list-level-style-bullet>
+      <text:list-level-style-bullet text:level="4" text:style-name="Bullet_20_Symbols" loext:num-list-format="%4%." style:num-suffix="." text:bullet-char="•">
+        <style:list-level-properties text:space-before="4.503cm" text:min-label-width="0.499cm"/>
+      </text:list-level-style-bullet>
+      <text:list-level-style-bullet text:level="5" text:style-name="Bullet_20_Symbols" loext:num-list-format="%5%." style:num-suffix="." text:bullet-char="•">
+        <style:list-level-properties text:space-before="5.754cm" text:min-label-width="0.499cm"/>
+      </text:list-level-style-bullet>
+      <text:list-level-style-bullet text:level="6" text:style-name="Bullet_20_Symbols" loext:num-list-format="%6%." style:num-suffix="." text:bullet-char="•">
+        <style:list-level-properties text:space-before="7.005cm" text:min-label-width="0.499cm"/>
+      </text:list-level-style-bullet>
+      <text:list-level-style-bullet text:level="7" text:style-name="Bullet_20_Symbols" loext:num-list-format="%7%." style:num-suffix="." text:bullet-char="•">
+        <style:list-level-properties text:space-before="8.255cm" text:min-label-width="0.499cm"/>
+      </text:list-level-style-bullet>
+      <text:list-level-style-bullet text:level="8" text:style-name="Bullet_20_Symbols" loext:num-list-format="%8%." style:num-suffix="." text:bullet-char="•">
+        <style:list-level-properties text:space-before="9.506cm" text:min-label-width="0.499cm"/>
+      </text:list-level-style-bullet>
+      <text:list-level-style-bullet text:level="9" text:style-name="Bullet_20_Symbols" loext:num-list-format="%9%." style:num-suffix="." text:bullet-char="•">
+        <style:list-level-properties text:space-before="10.756cm" text:min-label-width="0.499cm"/>
+      </text:list-level-style-bullet>
+      <text:list-level-style-bullet text:level="10" text:style-name="Bullet_20_Symbols" loext:num-list-format="%10%." style:num-suffix="." text:bullet-char="•">
+        <style:list-level-properties text:space-before="12.007cm" text:min-label-width="0.499cm"/>
+      </text:list-level-style-bullet>
+    </text:list-style>
+    <text:list-style style:name="L9">
+      <text:list-level-style-bullet text:level="1" text:style-name="Bullet_20_Symbols" loext:num-list-format="%1%." style:num-suffix="." text:bullet-char="•">
+        <style:list-level-properties text:space-before="0.752cm" text:min-label-width="0.499cm"/>
+      </text:list-level-style-bullet>
+      <text:list-level-style-bullet text:level="2" text:style-name="Bullet_20_Symbols" loext:num-list-format="%2%." style:num-suffix="." text:bullet-char="•">
+        <style:list-level-properties text:space-before="2.002cm" text:min-label-width="0.499cm"/>
+      </text:list-level-style-bullet>
+      <text:list-level-style-bullet text:level="3" text:style-name="Bullet_20_Symbols" loext:num-list-format="%3%." style:num-suffix="." text:bullet-char="•">
+        <style:list-level-properties text:space-before="3.253cm" text:min-label-width="0.499cm"/>
+      </text:list-level-style-bullet>
+      <text:list-level-style-bullet text:level="4" text:style-name="Bullet_20_Symbols" loext:num-list-format="%4%." style:num-suffix="." text:bullet-char="•">
+        <style:list-level-properties text:space-before="4.503cm" text:min-label-width="0.499cm"/>
+      </text:list-level-style-bullet>
+      <text:list-level-style-bullet text:level="5" text:style-name="Bullet_20_Symbols" loext:num-list-format="%5%." style:num-suffix="." text:bullet-char="•">
+        <style:list-level-properties text:space-before="5.754cm" text:min-label-width="0.499cm"/>
+      </text:list-level-style-bullet>
+      <text:list-level-style-bullet text:level="6" text:style-name="Bullet_20_Symbols" loext:num-list-format="%6%." style:num-suffix="." text:bullet-char="•">
+        <style:list-level-properties text:space-before="7.005cm" text:min-label-width="0.499cm"/>
+      </text:list-level-style-bullet>
+      <text:list-level-style-bullet text:level="7" text:style-name="Bullet_20_Symbols" loext:num-list-format="%7%." style:num-suffix="." text:bullet-char="•">
+        <style:list-level-properties text:space-before="8.255cm" text:min-label-width="0.499cm"/>
+      </text:list-level-style-bullet>
+      <text:list-level-style-bullet text:level="8" text:style-name="Bullet_20_Symbols" loext:num-list-format="%8%." style:num-suffix="." text:bullet-char="•">
+        <style:list-level-properties text:space-before="9.506cm" text:min-label-width="0.499cm"/>
+      </text:list-level-style-bullet>
+      <text:list-level-style-bullet text:level="9" text:style-name="Bullet_20_Symbols" loext:num-list-format="%9%." style:num-suffix="." text:bullet-char="•">
+        <style:list-level-properties text:space-before="10.756cm" text:min-label-width="0.499cm"/>
+      </text:list-level-style-bullet>
+      <text:list-level-style-bullet text:level="10" text:style-name="Bullet_20_Symbols" loext:num-list-format="%10%." style:num-suffix="." text:bullet-char="•">
+        <style:list-level-properties text:space-before="12.007cm" text:min-label-width="0.499cm"/>
+      </text:list-level-style-bullet>
+    </text:list-style>
+    <text:list-style style:name="L10">
+      <text:list-level-style-number text:level="1" text:style-name="Numbering_20_Symbols" loext:num-list-format="%1%." style:num-suffix="." style:num-format="1">
+        <style:list-level-properties text:space-before="0.752cm" text:min-label-width="0.499cm"/>
+      </text:list-level-style-number>
+      <text:list-level-style-number text:level="2" text:style-name="Numbering_20_Symbols" loext:num-list-format="%2%." style:num-suffix="." style:num-format="1">
+        <style:list-level-properties text:space-before="2.002cm" text:min-label-width="0.499cm"/>
+      </text:list-level-style-number>
+      <text:list-level-style-number text:level="3" text:style-name="Numbering_20_Symbols" loext:num-list-format="%3%." style:num-suffix="." style:num-format="1">
+        <style:list-level-properties text:space-before="3.253cm" text:min-label-width="0.499cm"/>
+      </text:list-level-style-number>
+      <text:list-level-style-number text:level="4" text:style-name="Numbering_20_Symbols" loext:num-list-format="%4%." style:num-suffix="." style:num-format="1">
+        <style:list-level-properties text:space-before="4.503cm" text:min-label-width="0.499cm"/>
+      </text:list-level-style-number>
+      <text:list-level-style-number text:level="5" text:style-name="Numbering_20_Symbols" loext:num-list-format="%5%." style:num-suffix="." style:num-format="1">
+        <style:list-level-properties text:space-before="5.754cm" text:min-label-width="0.499cm"/>
+      </text:list-level-style-number>
+      <text:list-level-style-number text:level="6" text:style-name="Numbering_20_Symbols" loext:num-list-format="%6%." style:num-suffix="." style:num-format="1">
+        <style:list-level-properties text:space-before="7.005cm" text:min-label-width="0.499cm"/>
+      </text:list-level-style-number>
+      <text:list-level-style-number text:level="7" text:style-name="Numbering_20_Symbols" loext:num-list-format="%7%." style:num-suffix="." style:num-format="1">
+        <style:list-level-properties text:space-before="8.255cm" text:min-label-width="0.499cm"/>
+      </text:list-level-style-number>
+      <text:list-level-style-number text:level="8" text:style-name="Numbering_20_Symbols" loext:num-list-format="%8%." style:num-suffix="." style:num-format="1">
+        <style:list-level-properties text:space-before="9.506cm" text:min-label-width="0.499cm"/>
+      </text:list-level-style-number>
+      <text:list-level-style-number text:level="9" text:style-name="Numbering_20_Symbols" loext:num-list-format="%9%." style:num-suffix="." style:num-format="1">
+        <style:list-level-properties text:space-before="10.756cm" text:min-label-width="0.499cm"/>
+      </text:list-level-style-number>
+      <text:list-level-style-number text:level="10" text:style-name="Numbering_20_Symbols" loext:num-list-format="%10%." style:num-suffix="." style:num-format="1">
+        <style:list-level-properties text:space-before="12.007cm" text:min-label-width="0.499cm"/>
+      </text:list-level-style-number>
     </text:list-style>
   </office:automatic-styles>
   <office:body>
@@ -584,25 +999,26 @@
         <text:sequence-decl text:display-outline-level="0" text:name="Drawing"/>
         <text:sequence-decl text:display-outline-level="0" text:name="Figure"/>
       </text:sequence-decls>
-      <text:p text:style-name="P13">
-        <text:bookmark text:name="_nj23sjpj5u97"/>
-        Portafolio de evidencias.
-      </text:p>
-      <text:p text:style-name="P3">
+      <text:p text:style-name="P1">
+        <text:span text:style-name="T1">P</text:span>
+        <text:span text:style-name="T2">e</text:span>
+        ortafolio de evidencias.
+      </text:p>
+      <text:p text:style-name="P2">
         <text:bookmark text:name="_dw2dac9r7xzm"/>
         Administración de servidores.
       </text:p>
-      <text:p text:style-name="P4">
-        <draw:frame draw:style-name="fr2" draw:name="image1.jpg" text:anchor-type="as-char" svg:width="16.417cm" svg:height="11.606cm" draw:z-index="0">
+      <text:p text:style-name="P3">
+        <draw:frame draw:style-name="fr1" draw:name="image1.jpg" text:anchor-type="as-char" svg:width="16.417cm" svg:height="11.606cm" draw:z-index="0">
           <draw:image xlink:href="Pictures/10000000000007D0000004B0697554D5.jpg" xlink:type="simple" xlink:show="embed" xlink:actuate="onLoad" draw:mime-type="image/jpeg"/>
           <svg:desc> Imagen de marcador de posición</svg:desc>
         </draw:frame>
       </text:p>
-      <text:p text:style-name="P5">Kevin Antonio Andrade López.</text:p>
-      <text:p text:style-name="P6">Tercer Parcial.</text:p>
-      <text:p text:style-name="P7">Universidad Tecnológica de Aguascalientes</text:p>
+      <text:p text:style-name="P4">Kevin Antonio Andrade López.</text:p>
+      <text:p text:style-name="P5">Tercer Parcial.</text:p>
+      <text:p text:style-name="P6">Universidad Tecnológica de Aguascalientes</text:p>
+      <text:p text:style-name="P6"/>
       <text:p text:style-name="P7"/>
-      <text:p text:style-name="P10"/>
       <text:table-of-content text:style-name="Sect1" text:protected="true" text:name="Table of Contents1">
         <text:table-of-content-source text:outline-level="10" text:use-outline-level="false" text:use-index-marks="false" text:use-index-source-styles="true" text:index-scope="chapter">
           <text:index-title-template text:style-name="Contents_20_Heading">Indice</text:index-title-template>
@@ -704,276 +1120,337 @@
         </text:table-of-content-source>
         <text:index-body>
           <text:index-title text:style-name="Sect1" text:name="Table of Contents1_Head" text:protected="true">
-            <text:p text:style-name="Contents_20_Heading">
+            <text:p text:style-name="P8">
               <text:soft-page-break/>
               Indice
             </text:p>
           </text:index-title>
-          <text:p text:style-name="P14">
+          <text:p text:style-name="P9">
             <text:a xlink:type="simple" xlink:href="#__RefHeading___Toc912_3937337765" text:style-name="Index_20_Link" text:visited-style-name="Index_20_Link">
-              Actividad 1: Esquema conceptual:
-              <text:tab/>
-              3
+              <text:span text:style-name="T3">
+                Actividad 1: Esquema conceptual:
+                <text:tab/>
+                3
+              </text:span>
             </text:a>
           </text:p>
-          <text:p text:style-name="P14">
+          <text:p text:style-name="P9">
             <text:a xlink:type="simple" xlink:href="#__RefHeading___Toc914_3937337765" text:style-name="Index_20_Link" text:visited-style-name="Index_20_Link">
-              Actividad 2: Computo en la nube y contenedores.
-              <text:tab/>
-              4
+              <text:span text:style-name="T3">
+                Actividad 2: Computo en la nube y contenedores.
+                <text:tab/>
+                4
+              </text:span>
             </text:a>
           </text:p>
-          <text:p text:style-name="P15">
+          <text:p text:style-name="P10">
             <text:a xlink:type="simple" xlink:href="#__RefHeading___Toc434_4152097504" text:style-name="Index_20_Link" text:visited-style-name="Index_20_Link">
-              a)Tipos de servicio en la nube.
-              <text:tab/>
-              4
+              <text:span text:style-name="T3">
+                a) Tipos de servicio en la nube.
+                <text:tab/>
+                4
+              </text:span>
             </text:a>
           </text:p>
-          <text:p text:style-name="P16">
+          <text:p text:style-name="P11">
             <text:a xlink:type="simple" xlink:href="#__RefHeading___Toc933_3937337765" text:style-name="Index_20_Link" text:visited-style-name="Index_20_Link">
-              IaaS (Infrastructure as a service)
-              <text:tab/>
-              4
+              <text:span text:style-name="T3">
+                IaaS (Infrastructure as a service)
+                <text:tab/>
+                4
+              </text:span>
             </text:a>
           </text:p>
-          <text:p text:style-name="P16">
+          <text:p text:style-name="P11">
             <text:a xlink:type="simple" xlink:href="#__RefHeading___Toc438_4152097504" text:style-name="Index_20_Link" text:visited-style-name="Index_20_Link">
-              PaaS (Plataforma como Servicio)
-              <text:tab/>
-              4
+              <text:span text:style-name="T3">
+                PaaS (Plataforma como Servicio)
+                <text:tab/>
+                4
+              </text:span>
             </text:a>
           </text:p>
-          <text:p text:style-name="P16">
+          <text:p text:style-name="P11">
             <text:a xlink:type="simple" xlink:href="#__RefHeading___Toc436_4152097504" text:style-name="Index_20_Link" text:visited-style-name="Index_20_Link">
-              SaaS (Software como Servicio)
-              <text:tab/>
-              4
+              <text:span text:style-name="T3">
+                SaaS (Software como Servicio)
+                <text:tab/>
+                4
+              </text:span>
             </text:a>
           </text:p>
-          <text:p text:style-name="P15">
+          <text:p text:style-name="P10">
             <text:a xlink:type="simple" xlink:href="#__RefHeading___Toc689_4152097504" text:style-name="Index_20_Link" text:visited-style-name="Index_20_Link">
-              b) Contenedores.
-              <text:tab/>
-              6
+              <text:span text:style-name="T3">
+                b) Contenedores.
+                <text:tab/>
+                5
+              </text:span>
+            </text:a>
+          </text:p>
+          <text:p text:style-name="P10">
+            <text:a xlink:type="simple" xlink:href="#__RefHeading___Toc805_2778971346" text:style-name="Index_20_Link" text:visited-style-name="Index_20_Link">
+              <text:span text:style-name="T3">
+                Referencias bibliográficas
+                <text:tab/>
+                6
+              </text:span>
+            </text:a>
+          </text:p>
+          <text:p text:style-name="P9">
+            <text:a xlink:type="simple" xlink:href="#__RefHeading___Toc803_2778971346" text:style-name="Index_20_Link" text:visited-style-name="Index_20_Link">
+              <text:span text:style-name="T3">
+                Actividad 3: Exposiviones IaaS
+                <text:tab/>
+                7
+              </text:span>
+            </text:a>
+          </text:p>
+          <text:p text:style-name="P9">
+            <text:a xlink:type="simple" xlink:href="#__RefHeading___Toc801_2778971346" text:style-name="Index_20_Link" text:visited-style-name="Index_20_Link">
+              <text:span text:style-name="T3">
+                Actividad 4: Computo en la nube.
+                <text:tab/>
+                8
+              </text:span>
+            </text:a>
+          </text:p>
+          <text:p text:style-name="P11">
+            <text:a xlink:type="simple" xlink:href="#__RefHeading___Toc1255_2552458965" text:style-name="Index_20_Link" text:visited-style-name="Index_20_Link">
+              <text:span text:style-name="T3">
+                Por qué una Solución Híbrida
+                <text:tab/>
+                11
+              </text:span>
+            </text:a>
+          </text:p>
+          <text:p text:style-name="P11">
+            <text:a xlink:type="simple" xlink:href="#__RefHeading___Toc1253_2552458965" text:style-name="Index_20_Link" text:visited-style-name="Index_20_Link">
+              <text:span text:style-name="T3">
+                Ventajas de esta Combinación
+                <text:tab/>
+                12
+              </text:span>
             </text:a>
           </text:p>
         </text:index-body>
       </text:table-of-content>
-      <text:p text:style-name="P11"/>
-      <text:p text:style-name="P17">
+      <text:p text:style-name="P12"/>
+      <text:p text:style-name="P13">
         <text:bookmark-start text:name="__RefHeading___Toc912_3937337765"/>
-        <text:span text:style-name="T2">Actividad 1: </text:span>
+        <text:span text:style-name="T4">Actividad 1: </text:span>
         Esquema conceptual:
         <text:bookmark-end text:name="__RefHeading___Toc912_3937337765"/>
       </text:p>
-      <text:p text:style-name="P9">
-        <draw:frame draw:style-name="fr1" draw:name="Image1" text:anchor-type="char" svg:x="-1.979cm" svg:y="0.213cm" svg:width="27.919cm" svg:height="12.099cm" draw:z-index="1">
+      <text:p text:style-name="P14">
+        Fernandez, O. (2024, 14 julio). 
+        <text:span text:style-name="T5">Conceptos Básicos de la nube</text:span>
+        . Aprender BIG DATA. https://aprenderbigdata.com/conceptos-basicos-de-la-nube/
+      </text:p>
+      <text:p text:style-name="P15">
+        <draw:frame draw:style-name="fr2" draw:name="Image1" text:anchor-type="char" svg:x="-1.979cm" svg:y="0.213cm" svg:width="27.919cm" svg:height="12.099cm" draw:z-index="1">
           <draw:image xlink:href="Pictures/100000010000047D000001F20FE0BF9D.png" xlink:type="simple" xlink:show="embed" xlink:actuate="onLoad" draw:mime-type="image/png"/>
         </draw:frame>
-        Falta poner fuente y conclusión.
-      </text:p>
-      <text:p text:style-name="P8"/>
-      <text:p text:style-name="P18">
+      </text:p>
+      <text:p text:style-name="P16"/>
+      <text:p text:style-name="P17">
         <text:bookmark-start text:name="__RefHeading___Toc914_3937337765"/>
         Acti
-        <text:span text:style-name="T1">vidad 2: </text:span>
-        <text:span text:style-name="T6">Computo en la nube y contenedores.</text:span>
+        <text:span text:style-name="T6">vidad 2: </text:span>
+        <text:span text:style-name="T7">Computo en la nube y contenedores.</text:span>
         <text:bookmark-end text:name="__RefHeading___Toc914_3937337765"/>
       </text:p>
-      <text:p text:style-name="Heading_20_2">
+      <text:p text:style-name="P18">
         <text:bookmark-start text:name="__RefHeading___Toc434_4152097504"/>
-        <text:span text:style-name="T5">a) </text:span>
-        <text:span text:style-name="T1">Tipos de servicio en la nube.</text:span>
+        <text:span text:style-name="T8">a) </text:span>
+        <text:span text:style-name="T6">Tipos de servicio en la nube.</text:span>
         <text:bookmark-end text:name="__RefHeading___Toc434_4152097504"/>
       </text:p>
-      <text:p text:style-name="P12">
+      <text:p text:style-name="P19">
         <text:bookmark-start text:name="__RefHeading___Toc933_3937337765"/>
         IaaS (Infrastructure as a service)
         <text:bookmark-end text:name="__RefHeading___Toc933_3937337765"/>
       </text:p>
-      <text:p text:style-name="Text_20_body">
-        <text:span text:style-name="T3">Proporciona una infraestructura informática completa en la nube, que incluye servidores, almacenamiento, redes y sistemas operativos. Es como alquilar una infraestructura física, pero en una forma virtualizada y gestionada en la nube. Le da libertad al usuario de configurar su propio entorno y aplicaciones sin tener que preocuparse por el hardware subyacente.</text:span>
-      </text:p>
+      <text:p text:style-name="P20">Proporciona una infraestructura informática completa en la nube, que incluye servidores, almacenamiento, redes y sistemas operativos. Es como alquilar una infraestructura física, pero en una forma virtualizada y gestionada en la nube. Le da libertad al usuario de configurar su propio entorno y aplicaciones sin tener que preocuparse por el hardware subyacente.</text:p>
       <text:p text:style-name="Text_20_body">
         <text:span text:style-name="Strong_20_Emphasis">
-          <text:span text:style-name="T3">Características</text:span>
+          <text:span text:style-name="T9">Características</text:span>
         </text:span>
-        <text:span text:style-name="T3">:</text:span>
-      </text:p>
-      <text:list text:style-name="L7">
+        <text:span text:style-name="T9">:</text:span>
+      </text:p>
+      <text:list text:style-name="L1">
         <text:list-item>
-          <text:p text:style-name="P32">
+          <text:p text:style-name="P21">
             <text:span text:style-name="Strong_20_Emphasis">
-              <text:span text:style-name="T3">Control total</text:span>
+              <text:span text:style-name="T9">Control total</text:span>
             </text:span>
-            <text:span text:style-name="T3"> sobre la infraestructura.</text:span>
+            <text:span text:style-name="T9"> sobre la infraestructura.</text:span>
           </text:p>
         </text:list-item>
         <text:list-item>
-          <text:p text:style-name="P32">
+          <text:p text:style-name="P21">
             <text:span text:style-name="Strong_20_Emphasis">
-              <text:span text:style-name="T3">Flexibilidad y escalabilidad</text:span>
+              <text:span text:style-name="T9">Flexibilidad y escalabilidad</text:span>
             </text:span>
-            <text:span text:style-name="T3"> para ajustar los recursos según las necesidades.</text:span>
+            <text:span text:style-name="T9"> para ajustar los recursos según las necesidades.</text:span>
           </text:p>
         </text:list-item>
         <text:list-item>
-          <text:p text:style-name="P31">
-            <text:span text:style-name="T3">Generalmente se </text:span>
+          <text:p text:style-name="P22">
+            <text:span text:style-name="T9">Generalmente se </text:span>
             <text:span text:style-name="Strong_20_Emphasis">
-              <text:span text:style-name="T3">paga por uso</text:span>
+              <text:span text:style-name="T9">paga por uso</text:span>
             </text:span>
-            <text:span text:style-name="T3">, lo que puede ser rentable para empresas en crecimiento.</text:span>
+            <text:span text:style-name="T9">, lo que puede ser rentable para empresas en crecimiento.</text:span>
           </text:p>
         </text:list-item>
       </text:list>
       <text:p text:style-name="Text_20_body">
         <text:span text:style-name="Strong_20_Emphasis">
-          <text:span text:style-name="T3">Ejemplos</text:span>
+          <text:span text:style-name="T9">Ejemplos</text:span>
         </text:span>
-        <text:span text:style-name="T3">: Amazon Web Services (AWS), Google Compute Engine (GCE), Microsoft Azure.</text:span>
+        <text:span text:style-name="T9">: Amazon Web Services (AWS), Google Compute Engine (GCE), Microsoft Azure.</text:span>
       </text:p>
       <text:p text:style-name="Text_20_body">
         <text:span text:style-name="Strong_20_Emphasis">
-          <text:span text:style-name="T3">Casos de uso</text:span>
+          <text:span text:style-name="T9">Casos de uso</text:span>
         </text:span>
-        <text:span text:style-name="T3">:</text:span>
+        <text:span text:style-name="T9">:</text:span>
       </text:p>
       <text:list text:style-name="L2">
         <text:list-item>
-          <text:p text:style-name="P22">Empresas que requieren control sobre su entorno de desarrollo o producción.</text:p>
+          <text:p text:style-name="P23">Empresas que requieren control sobre su entorno de desarrollo o producción.</text:p>
         </text:list-item>
         <text:list-item>
-          <text:p text:style-name="P22">Proyectos que necesitan una infraestructura escalable sin los costos iniciales de hardware.</text:p>
+          <text:p text:style-name="P23">Proyectos que necesitan una infraestructura escalable sin los costos iniciales de hardware.</text:p>
         </text:list-item>
       </text:list>
       <text:p text:style-name="Heading_20_3">
         <text:bookmark-start text:name="__RefHeading___Toc438_4152097504"/>
         <text:span text:style-name="Strong_20_Emphasis">
-          <text:span text:style-name="T3">PaaS (Plataforma como Servicio)</text:span>
+          <text:span text:style-name="T9">PaaS (Plataforma como Servicio)</text:span>
         </text:span>
         <text:bookmark-end text:name="__RefHeading___Toc438_4152097504"/>
       </text:p>
-      <text:p text:style-name="Text_20_body">
-        <text:span text:style-name="T4">P</text:span>
-        <text:span text:style-name="T3">roporciona una plataforma completa para el desarrollo, ejecución y gestión de aplicaciones sin gestionar la infraestructura subyacente. Incluye herramientas de desarrollo, sistemas de gestión de bases de datos y otros servicios para facilitar la creación y despliegue de aplicaciones.</text:span>
+      <text:p text:style-name="P24">
+        <text:span text:style-name="T10">P</text:span>
+        <text:span text:style-name="T11">roporciona una plataforma completa para el desarrollo, ejecución y gestión de aplicaciones sin gestionar la infraestructura subyacente. Incluye herramientas de desarrollo, sistemas de gestión de bases de datos y otros servicios para facilitar la creación y despliegue de aplicaciones.</text:span>
       </text:p>
       <text:p text:style-name="Text_20_body">
         <text:span text:style-name="Strong_20_Emphasis">
-          <text:span text:style-name="T3">Características</text:span>
+          <text:span text:style-name="T9">Características</text:span>
         </text:span>
-        <text:span text:style-name="T3">:</text:span>
+        <text:span text:style-name="T9">:</text:span>
       </text:p>
       <text:list text:style-name="L3">
         <text:list-item>
-          <text:p text:style-name="P28">
-            <text:span text:style-name="T3">Permite </text:span>
+          <text:p text:style-name="P25">
+            <text:span text:style-name="T9">Permite </text:span>
             <text:span text:style-name="Strong_20_Emphasis">
-              <text:span text:style-name="T3">concentrarse en el desarrollo de aplicaciones</text:span>
+              <text:span text:style-name="T9">concentrarse en el desarrollo de aplicaciones</text:span>
             </text:span>
-            <text:span text:style-name="T3"> sin preocuparse por la infraestructura.</text:span>
+            <text:span text:style-name="T9"> sin preocuparse por la infraestructura.</text:span>
           </text:p>
         </text:list-item>
         <text:list-item>
-          <text:p text:style-name="P28">
-            <text:span text:style-name="T3">Ofrece </text:span>
+          <text:p text:style-name="P25">
+            <text:span text:style-name="T9">Ofrece </text:span>
             <text:span text:style-name="Strong_20_Emphasis">
-              <text:span text:style-name="T3">escalabilidad automática</text:span>
+              <text:span text:style-name="T9">escalabilidad automática</text:span>
             </text:span>
-            <text:span text:style-name="T3"> para soportar un mayor tráfico o uso.</text:span>
+            <text:span text:style-name="T9"> para soportar un mayor tráfico o uso.</text:span>
           </text:p>
         </text:list-item>
       </text:list>
       <text:p text:style-name="Text_20_body">
         <text:span text:style-name="Strong_20_Emphasis">
-          <text:span text:style-name="T3">Ejemplos</text:span>
+          <text:span text:style-name="T9">Ejemplos</text:span>
         </text:span>
-        <text:span text:style-name="T3">: Google App Engine, Heroku, Microsoft Azure App Services.</text:span>
+        <text:span text:style-name="T9">: Google App Engine, Heroku, Microsoft Azure App Services.</text:span>
       </text:p>
       <text:p text:style-name="Text_20_body">
         <text:span text:style-name="Strong_20_Emphasis">
-          <text:span text:style-name="T3">Casos de uso</text:span>
+          <text:span text:style-name="T9">Casos de uso</text:span>
         </text:span>
-        <text:span text:style-name="T3">:</text:span>
+        <text:span text:style-name="T9">:</text:span>
       </text:p>
       <text:list text:style-name="L4">
         <text:list-item>
-          <text:p text:style-name="P23">Desarrollo de aplicaciones sin necesidad de gestionar servidores o almacenamiento.</text:p>
+          <text:p text:style-name="P26">Desarrollo de aplicaciones sin necesidad de gestionar servidores o almacenamiento.</text:p>
         </text:list-item>
         <text:list-item>
-          <text:p text:style-name="P23">Equipos de desarrollo que necesitan un entorno común y accesible desde cualquier lugar.</text:p>
+          <text:p text:style-name="P26">Equipos de desarrollo que necesitan un entorno común y accesible desde cualquier lugar.</text:p>
         </text:list-item>
         <text:list-item>
-          <text:p text:style-name="P24">Implementación rápida de aplicaciones con funciones de prueba y despliegue automatizadas.</text:p>
+          <text:p text:style-name="P27">Implementación rápida de aplicaciones con funciones de prueba y despliegue automatizadas.</text:p>
         </text:list-item>
       </text:list>
       <text:p text:style-name="Heading_20_3">
         <text:bookmark-start text:name="__RefHeading___Toc436_4152097504"/>
         <text:span text:style-name="Strong_20_Emphasis">
-          <text:span text:style-name="T3">SaaS (Software como Servicio)</text:span>
+          <text:span text:style-name="T9">SaaS (Software como Servicio)</text:span>
         </text:span>
         <text:bookmark-end text:name="__RefHeading___Toc436_4152097504"/>
       </text:p>
-      <text:p text:style-name="Text_20_body">
-        <text:span text:style-name="T4">O</text:span>
-        <text:span text:style-name="T3">frece aplicaciones listas para usar en la nube, accesibles a través de internet. Los usuarios no necesitan instalar, actualizar ni gestionar el software, ya que el proveedor se encarga de toda la infraestructura y del mantenimiento.</text:span>
+      <text:p text:style-name="P24">
+        <text:span text:style-name="T10">O</text:span>
+        <text:span text:style-name="T11">frece aplicaciones listas para usar en la nube, accesibles a través de internet. Los usuarios no necesitan instalar, actualizar ni gestionar el software, ya que el proveedor se encarga de toda la infraestructura y del mantenimiento.</text:span>
       </text:p>
       <text:p text:style-name="Text_20_body">
         <text:span text:style-name="Strong_20_Emphasis">
-          <text:span text:style-name="T3">Características</text:span>
+          <text:span text:style-name="T9">Características</text:span>
         </text:span>
-        <text:span text:style-name="T3">:</text:span>
+        <text:span text:style-name="T9">:</text:span>
       </text:p>
       <text:list text:style-name="L5">
         <text:list-item>
-          <text:p text:style-name="P30">
+          <text:p text:style-name="P28">
             <text:span text:style-name="Strong_20_Emphasis">
-              <text:span text:style-name="T3">Facilidad de uso</text:span>
+              <text:span text:style-name="T9">Facilidad de uso</text:span>
             </text:span>
-            <text:span text:style-name="T3">, ya que el software está listo para usarse desde el navegador o una aplicación específica.</text:span>
+            <text:span text:style-name="T9">, ya que el software está listo para usarse desde el navegador o una aplicación específica.</text:span>
           </text:p>
         </text:list-item>
         <text:list-item>
-          <text:p text:style-name="P30">
-            <text:span text:style-name="T3">El proveedor gestiona </text:span>
+          <text:p text:style-name="P28">
+            <text:span text:style-name="T9">El proveedor gestiona </text:span>
             <text:span text:style-name="Strong_20_Emphasis">
-              <text:span text:style-name="T3">seguridad, actualizaciones y soporte</text:span>
+              <text:span text:style-name="T9">seguridad, actualizaciones y soporte</text:span>
             </text:span>
-            <text:span text:style-name="T3">.</text:span>
+            <text:span text:style-name="T9">.</text:span>
           </text:p>
         </text:list-item>
         <text:list-item>
           <text:p text:style-name="P29">
-            <text:span text:style-name="T3">Normalmente se </text:span>
+            <text:span text:style-name="T9">Normalmente se </text:span>
             <text:span text:style-name="Strong_20_Emphasis">
-              <text:span text:style-name="T3">suscribe por usuario</text:span>
+              <text:span text:style-name="T9">suscribe por usuario</text:span>
             </text:span>
-            <text:span text:style-name="T3"> o se paga por el nivel de servicio.</text:span>
+            <text:span text:style-name="T9"> o se paga por el nivel de servicio.</text:span>
           </text:p>
         </text:list-item>
       </text:list>
       <text:p text:style-name="Text_20_body">
         <text:span text:style-name="Strong_20_Emphasis">
-          <text:span text:style-name="T3">Ejemplos</text:span>
+          <text:span text:style-name="T9">Ejemplos</text:span>
         </text:span>
-        <text:span text:style-name="T3">: Google Workspace, Microsoft 365, Salesforce, Dropbox.</text:span>
+        <text:span text:style-name="T9">: Google Workspace, Microsoft 365, Salesforce, Dropbox.</text:span>
       </text:p>
       <text:p text:style-name="Text_20_body">
         <text:span text:style-name="Strong_20_Emphasis">
-          <text:span text:style-name="T3">Casos de uso</text:span>
+          <text:span text:style-name="T9">Casos de uso</text:span>
         </text:span>
-        <text:span text:style-name="T3">:</text:span>
+        <text:span text:style-name="T9">:</text:span>
       </text:p>
       <text:list text:style-name="L6">
         <text:list-item>
-          <text:p text:style-name="P25">Empresas que necesitan software sin la necesidad de administrarlo.</text:p>
+          <text:p text:style-name="P30">Empresas que necesitan software sin la necesidad de administrarlo.</text:p>
         </text:list-item>
         <text:list-item>
-          <text:p text:style-name="P25">Herramientas de colaboración como correo, calendarios y almacenamiento de archivos.</text:p>
+          <text:p text:style-name="P30">Herramientas de colaboración como correo, calendarios y almacenamiento de archivos.</text:p>
         </text:list-item>
         <text:list-item>
-          <text:p text:style-name="P26">Aplicaciones empresariales como CRM (gestión de relaciones con clientes) o ERP (planificación de recursos empresariales).</text:p>
+          <text:p text:style-name="P31">Aplicaciones empresariales CRM (gestión de relaciones con clientes) o ERP (planificación de recursos empresariales).</text:p>
         </text:list-item>
       </text:list>
       <table:table table:name="Table1" table:style-name="Table1">
@@ -984,77 +1461,77 @@
         <text:soft-page-break/>
         <table:table-row>
           <table:table-cell table:style-name="Table1.A1" office:value-type="string">
-            <text:p text:style-name="P27">Aspecto</text:p>
+            <text:p text:style-name="P20">Aspecto</text:p>
           </table:table-cell>
           <table:table-cell table:style-name="Table1.A1" office:value-type="string">
-            <text:p text:style-name="P27">IaaS</text:p>
+            <text:p text:style-name="P20">IaaS</text:p>
           </table:table-cell>
           <table:table-cell table:style-name="Table1.A1" office:value-type="string">
-            <text:p text:style-name="P27">PaaS</text:p>
+            <text:p text:style-name="P20">PaaS</text:p>
           </table:table-cell>
           <table:table-cell table:style-name="Table1.D1" office:value-type="string">
-            <text:p text:style-name="P27">SaaS</text:p>
+            <text:p text:style-name="P20">SaaS</text:p>
           </table:table-cell>
         </table:table-row>
         <table:table-row>
           <table:table-cell table:style-name="Table1.A2" office:value-type="string">
-            <text:p text:style-name="P27">Control</text:p>
+            <text:p text:style-name="P20">Control</text:p>
           </table:table-cell>
           <table:table-cell table:style-name="Table1.B2" office:value-type="string">
-            <text:p text:style-name="P27">Control completo sobre la infraestructura.</text:p>
+            <text:p text:style-name="P20">Control completo sobre la infraestructura.</text:p>
           </table:table-cell>
           <table:table-cell table:style-name="Table1.C2" office:value-type="string">
-            <text:p text:style-name="P27">Control sobre aplicaciones, no sobre la infraestructura.</text:p>
+            <text:p text:style-name="P20">Control sobre aplicaciones, no sobre la infraestructura.</text:p>
           </table:table-cell>
           <table:table-cell table:style-name="Table1.D2" office:value-type="string">
-            <text:p text:style-name="P27">Uso del software, sin control sobre apps o infraestructura.</text:p>
+            <text:p text:style-name="P20">Uso del software, sin control sobre apps o infraestructura.</text:p>
           </table:table-cell>
         </table:table-row>
         <table:table-row>
           <table:table-cell table:style-name="Table1.A2" office:value-type="string">
-            <text:p text:style-name="P27">Escalabilidad</text:p>
+            <text:p text:style-name="P20">Escalabilidad</text:p>
           </table:table-cell>
           <table:table-cell table:style-name="Table1.B3" office:value-type="string">
-            <text:p text:style-name="P27">Alta, ajustable por el usuario.</text:p>
+            <text:p text:style-name="P20">Alta, ajustable por el usuario.</text:p>
           </table:table-cell>
           <table:table-cell table:style-name="Table1.C3" office:value-type="string">
-            <text:p text:style-name="P27">Alta, gestionada por el proveedor.</text:p>
+            <text:p text:style-name="P20">Alta, gestionada por el proveedor.</text:p>
           </table:table-cell>
           <table:table-cell table:style-name="Table1.D3" office:value-type="string">
-            <text:p text:style-name="P27">Depende del provedor, suele ser baja.</text:p>
+            <text:p text:style-name="P20">Depende del provedor, suele ser baja.</text:p>
           </table:table-cell>
         </table:table-row>
         <table:table-row>
           <table:table-cell table:style-name="Table1.A2" office:value-type="string">
-            <text:p text:style-name="P27">Costos</text:p>
+            <text:p text:style-name="P20">Costos</text:p>
           </table:table-cell>
           <table:table-cell table:style-name="Table1.B4" office:value-type="string">
-            <text:p text:style-name="P27">Pago por uso de infraestructura.</text:p>
+            <text:p text:style-name="P20">Pago por uso de infraestructura.</text:p>
           </table:table-cell>
           <table:table-cell table:style-name="Table1.C4" office:value-type="string">
-            <text:p text:style-name="P27">Pago por plataforma o por uso.</text:p>
+            <text:p text:style-name="P20">Pago por plataforma o por uso.</text:p>
           </table:table-cell>
           <table:table-cell table:style-name="Table1.D4" office:value-type="string">
-            <text:p text:style-name="P27">Pago por suscripcion por usuario o por nivel del servicio.</text:p>
+            <text:p text:style-name="P20">Pago por suscripcion por usuario o por nivel del servicio.</text:p>
           </table:table-cell>
         </table:table-row>
-        <table:table-row>
+        <table:table-row table:style-name="Table1.5">
           <table:table-cell table:style-name="Table1.A2" office:value-type="string">
-            <text:p text:style-name="P27">Usuarios principales</text:p>
+            <text:p text:style-name="P20">Usuarios principales</text:p>
           </table:table-cell>
           <table:table-cell table:style-name="Table1.B5" office:value-type="string">
-            <text:p text:style-name="P27">Administradores de sistema, desarrolladores avanzados, etc.</text:p>
+            <text:p text:style-name="P20">Administradores de sistema, desarrolladores avanzados, etc.</text:p>
           </table:table-cell>
           <table:table-cell table:style-name="Table1.C5" office:value-type="string">
-            <text:p text:style-name="P27">Desarrolladores y equipos de desarrollo.</text:p>
+            <text:p text:style-name="P20">Desarrolladores y equipos de desarrollo.</text:p>
           </table:table-cell>
           <table:table-cell table:style-name="Table1.D5" office:value-type="string">
-            <text:p text:style-name="P27">Usuarios finales y empresas.</text:p>
+            <text:p text:style-name="P20">Usuarios finales y empresas.</text:p>
           </table:table-cell>
         </table:table-row>
       </table:table>
-      <text:p text:style-name="P19"/>
-      <text:p text:style-name="P19">
+      <text:p text:style-name="P32"/>
+      <text:p text:style-name="P32">
         <text:bookmark-start text:name="__RefHeading___Toc689_4152097504"/>
         b) Contenedores.
         <text:bookmark-end text:name="__RefHeading___Toc689_4152097504"/>
@@ -1068,112 +1545,746 @@
         <table:table-column table:style-name="Table2.F"/>
         <table:table-row table:style-name="Table2.1">
           <table:table-cell table:style-name="Table2.A1" office:value-type="string">
-            <text:p text:style-name="P27">Servicios</text:p>
+            <text:p text:style-name="P20">Servicios</text:p>
           </table:table-cell>
           <table:table-cell table:style-name="Table2.A1" office:value-type="string">
-            <text:p text:style-name="P27">Proveedor</text:p>
+            <text:p text:style-name="P20">Proveedor</text:p>
           </table:table-cell>
           <table:table-cell table:style-name="Table2.A1" office:value-type="string">
-            <text:p text:style-name="P27">Definición</text:p>
+            <text:p text:style-name="P20">Definición</text:p>
           </table:table-cell>
           <table:table-cell table:style-name="Table2.A1" office:value-type="string">
-            <text:p text:style-name="P27">Características</text:p>
+            <text:p text:style-name="P20">Características</text:p>
           </table:table-cell>
           <table:table-cell table:style-name="Table2.A1" office:value-type="string">
-            <text:p text:style-name="P27">Ventajas</text:p>
+            <text:p text:style-name="P20">Ventajas</text:p>
           </table:table-cell>
           <table:table-cell table:style-name="Table2.A1" office:value-type="string">
-            <text:p text:style-name="P27">Desventajas</text:p>
+            <text:p text:style-name="P20">Desventajas</text:p>
           </table:table-cell>
         </table:table-row>
         <table:table-row table:style-name="Table2.2">
           <table:table-cell table:style-name="Table2.A1" office:value-type="string">
-            <text:p text:style-name="P27">Amazon Elastic Container Service (ECS)</text:p>
+            <text:p text:style-name="P20">Amazon Elastic Container Service (ECS)</text:p>
           </table:table-cell>
           <table:table-cell table:style-name="Table2.B2" office:value-type="string">
-            <text:p text:style-name="P27">Amazon</text:p>
+            <text:p text:style-name="P20">Amazon</text:p>
           </table:table-cell>
           <table:table-cell table:style-name="Table2.C2" office:value-type="string">
-            <text:p text:style-name="P27">Servicio de orquestación de contenedores administrado que permite ejecutar aplicaciones en contenedores usando infraestructura de Amazon.</text:p>
+            <text:p text:style-name="P20">Servicio de orquestación de contenedores administrado que permite ejecutar aplicaciones en contenedores usando infraestructura de Amazon.</text:p>
           </table:table-cell>
           <table:table-cell table:style-name="Table2.D2" office:value-type="string">
-            <text:p text:style-name="P27">Integración nativa con AWS, soporta Fargate y EC2 para la ejecución de contenedores.</text:p>
+            <text:p text:style-name="P20">Integración nativa con AWS, soporta Fargate y EC2 para la ejecución de contenedores.</text:p>
           </table:table-cell>
           <table:table-cell table:style-name="Table2.E2" office:value-type="string">
-            <text:p text:style-name="P27">Escalabilidad, integración total con servicios AWS, sin necesidad de instalar un orquestador.</text:p>
+            <text:p text:style-name="P20">Escalabilidad, integración total con servicios AWS, sin necesidad de instalar un orquestador.</text:p>
           </table:table-cell>
           <table:table-cell table:style-name="Table2.F2" office:value-type="string">
-            <text:p text:style-name="P27">Requiere un compromiso con el ecosistema AWS; menos compatible con Kubernetes.</text:p>
+            <text:p text:style-name="P20">Requiere un compromiso con el ecosistema AWS; menos compatible con Kubernetes.</text:p>
           </table:table-cell>
         </table:table-row>
         <table:table-row table:style-name="Table2.3">
           <table:table-cell table:style-name="Table2.A1" office:value-type="string">
-            <text:p text:style-name="P27">Amazon Kubernetes Service (EKS)</text:p>
+            <text:p text:style-name="P20">Amazon Kubernetes Service (EKS)</text:p>
           </table:table-cell>
           <table:table-cell table:style-name="Table2.B3" office:value-type="string">
-            <text:p text:style-name="P27">Amazon</text:p>
+            <text:p text:style-name="P20">Amazon</text:p>
           </table:table-cell>
           <table:table-cell table:style-name="Table2.C3" office:value-type="string">
-            <text:p text:style-name="P27">Servicio gestionado de Kubernetes que permite ejecutar y escalar aplicaciones en contenedores con Kubernetes en AWS.</text:p>
+            <text:p text:style-name="P20">Servicio gestionado de Kubernetes que permite ejecutar y escalar aplicaciones en contenedores con Kubernetes en AWS.</text:p>
           </table:table-cell>
           <table:table-cell table:style-name="Table2.D3" office:value-type="string">
-            <text:p text:style-name="P27">Kubernetes administrado, integración con servicios AWS, soporte para Fargate y EC2.</text:p>
+            <text:p text:style-name="P20">Kubernetes administrado, integración con servicios AWS, soporte para Fargate y EC2.</text:p>
           </table:table-cell>
           <table:table-cell table:style-name="Table2.E3" office:value-type="string">
-            <text:p text:style-name="P27">Compatible con Kubernetes, alta escalabilidad y automatización de tareas de administración de clústeres.</text:p>
+            <text:p text:style-name="P20">Compatible con Kubernetes, alta escalabilidad y automatización de tareas de administración de clústeres.</text:p>
           </table:table-cell>
           <table:table-cell table:style-name="Table2.F3" office:value-type="string">
-            <text:p text:style-name="P27">Mayor costo y complejidad en comparación con ECS; dependencia de AWS para soporte técnico.</text:p>
+            <text:p text:style-name="P20">Mayor costo y complejidad en comparación con ECS; dependencia de AWS para soporte técnico.</text:p>
           </table:table-cell>
         </table:table-row>
         <table:table-row table:style-name="Table2.4">
           <table:table-cell table:style-name="Table2.A1" office:value-type="string">
-            <text:p text:style-name="P27">Amazon Elastic Container Registry (ECR)</text:p>
+            <text:p text:style-name="P20">Amazon Elastic Container Registry (ECR)</text:p>
           </table:table-cell>
           <table:table-cell table:style-name="Table2.B4" office:value-type="string">
-            <text:p text:style-name="P27">Amazon</text:p>
+            <text:p text:style-name="P20">Amazon</text:p>
           </table:table-cell>
           <table:table-cell table:style-name="Table2.C4" office:value-type="string">
-            <text:p text:style-name="P27">Repositorio de contenedores privado gestionado que permite almacenar, compartir y administrar imágenes de contenedores Docker.</text:p>
+            <text:p text:style-name="P20">Repositorio de contenedores privado gestionado que permite almacenar, compartir y administrar imágenes de contenedores Docker.</text:p>
           </table:table-cell>
           <table:table-cell table:style-name="Table2.D4" office:value-type="string">
-            <text:p text:style-name="P27">Integración nativa con ECS y EKS, almacena imágenes de contenedores, soporte de permisos granulares.</text:p>
+            <text:p text:style-name="P20">Integración nativa con ECS y EKS, almacena imágenes de contenedores, soporte de permisos granulares.</text:p>
           </table:table-cell>
           <table:table-cell table:style-name="Table2.E4" office:value-type="string">
-            <text:p text:style-name="P27">Facilita el almacenamiento seguro de imágenes Docker, integración nativa con otros servicios AWS, cifrado en repositorios.</text:p>
+            <text:p text:style-name="P20">Facilita el almacenamiento seguro de imágenes Docker, integración nativa con otros servicios AWS, cifrado en repositorios.</text:p>
           </table:table-cell>
           <table:table-cell table:style-name="Table2.F4" office:value-type="string">
-            <text:p text:style-name="P27">Principalmente optimizado para el ecosistema de AWS, mayor costo en comparación con repositorios de código abierto.</text:p>
+            <text:p text:style-name="P20">Principalmente optimizado para el ecosistema de AWS, mayor costo en comparación con repositorios de código abierto.</text:p>
           </table:table-cell>
         </table:table-row>
         <table:table-row table:style-name="Table2.5">
           <table:table-cell table:style-name="Table2.A1" office:value-type="string">
-            <text:p text:style-name="P27">Google Kubernetes Engine (GKE)</text:p>
+            <text:p text:style-name="P20">Google Kubernetes Engine (GKE)</text:p>
           </table:table-cell>
           <table:table-cell table:style-name="Table2.B5" office:value-type="string">
-            <text:p text:style-name="P27">Google</text:p>
+            <text:p text:style-name="P20">Google</text:p>
           </table:table-cell>
           <table:table-cell table:style-name="Table2.C5" office:value-type="string">
-            <text:p text:style-name="P27">Servicio gestionado de Kubernetes que permite implementar, administrar y escalar aplicaciones en contenedores sobre la infraestructura de Google Cloud Platform (GCP).</text:p>
+            <text:p text:style-name="P20">Servicio gestionado de Kubernetes que permite implementar, administrar y escalar aplicaciones en contenedores sobre la infraestructura de Google Cloud Platform (GCP).</text:p>
           </table:table-cell>
           <table:table-cell table:style-name="Table2.D5" office:value-type="string">
-            <text:p text:style-name="P27">Kubernetes nativo, integración con servicios de Google Cloud, soporte de alta disponibilidad, autoscaling avanzado.</text:p>
+            <text:p text:style-name="P20">Kubernetes nativo, integración con servicios de Google Cloud, soporte de alta disponibilidad, autoscaling avanzado.</text:p>
           </table:table-cell>
           <table:table-cell table:style-name="Table2.E5" office:value-type="string">
-            <text:p text:style-name="P27">Compatible con Kubernetes estándar, automatización de administración de clústeres, escalado automático, integración con GCP.</text:p>
+            <text:p text:style-name="P20">Compatible con Kubernetes estándar, automatización de administración de clústeres, escalado automático, integración con GCP.</text:p>
           </table:table-cell>
           <table:table-cell table:style-name="Table2.F5" office:value-type="string">
-            <text:p text:style-name="P27">Puede ser complejo de administrar para principiantes, costos adicionales para alta disponibilidad y algunas funciones avanzadas.</text:p>
+            <text:p text:style-name="P20">Puede ser complejo de administrar para principiantes, costos adicionales para alta disponibilidad y algunas funciones avanzadas.</text:p>
           </table:table-cell>
         </table:table-row>
       </table:table>
-      <text:p text:style-name="P20">
+      <text:p text:style-name="P33">
         <text:soft-page-break/>
       </text:p>
-      <text:p text:style-name="P20"/>
-      <text:p text:style-name="P20"/>
-      <text:p text:style-name="P20"/>
-      <text:p text:style-name="P20"/>
+      <text:p text:style-name="P18">
+        <text:bookmark-start text:name="__RefHeading___Toc805_2778971346"/>
+        Referencias bibliográficas 
+        <text:bookmark-end text:name="__RefHeading___Toc805_2778971346"/>
+      </text:p>
+      <text:p text:style-name="P34">
+        <text:span text:style-name="T12">¿Qué es IaaS (infraestructura como servicio)? | Google Cloud</text:span>
+        <text:span text:style-name="T3">. (s. f.). Google Cloud. </text:span>
+        <text:a xlink:type="simple" xlink:href="https://cloud.google.com/learn/what-is-iaas?hl=es" text:style-name="Internet_20_link" text:visited-style-name="Visited_20_Internet_20_Link">
+          <text:span text:style-name="T3">https://cloud.google.com/learn/what-is-iaas?hl=es</text:span>
+        </text:a>
+      </text:p>
+      <text:p text:style-name="P34">
+        <text:span text:style-name="T12">¿Cuál es la diferencia entre PaaS, IaaS y SaaS? | Google Cloud</text:span>
+        <text:span text:style-name="T3">. (s. f.). Google Cloud. </text:span>
+        <text:a xlink:type="simple" xlink:href="https://cloud.google.com/learn/paas-vs-iaas-vs-saas?hl=es-419" text:style-name="Internet_20_link" text:visited-style-name="Visited_20_Internet_20_Link">
+          <text:span text:style-name="T3">https://cloud.google.com/learn/paas-vs-iaas-vs-saas?hl=es-419</text:span>
+        </text:a>
+      </text:p>
+      <text:p text:style-name="P34">
+        <text:span text:style-name="T12">Google Kubernetes Engine (GKE)</text:span>
+        <text:span text:style-name="T3">. (s. f.). Google Cloud. </text:span>
+        <text:a xlink:type="simple" xlink:href="https://cloud.google.com/kubernetes-engine?hl=es-419" text:style-name="Internet_20_link" text:visited-style-name="Visited_20_Internet_20_Link">
+          <text:span text:style-name="T3">https://cloud.google.com/kubernetes-engine?hl=es-419</text:span>
+        </text:a>
+      </text:p>
+      <text:p text:style-name="P35">
+        <text:span text:style-name="T13">Kubernetes en AWS | Amazon Web Services</text:span>
+        <text:span text:style-name="T14">. (s. f.). Amazon Web Services, Inc. </text:span>
+        <text:a xlink:type="simple" xlink:href="https://aws.amazon.com/es/kubernetes/" text:style-name="Internet_20_link" text:visited-style-name="Visited_20_Internet_20_Link">
+          <text:span text:style-name="T14">https://aws.amazon.com/es/kubernetes/</text:span>
+        </text:a>
+      </text:p>
+      <text:p text:style-name="P36">
+        <text:bookmark-start text:name="__RefHeading___Toc803_2778971346"/>
+        Actividad 3: Exposi
+        <text:span text:style-name="T1">c</text:span>
+        iones IaaS
+        <text:bookmark-end text:name="__RefHeading___Toc803_2778971346"/>
+      </text:p>
+      <text:p text:style-name="P37">
+        <draw:frame draw:style-name="fr3" draw:name="Image2" text:anchor-type="char" svg:width="19.5cm" svg:height="14.605cm" draw:z-index="2">
+          <draw:image xlink:href="Pictures/10000001000004400000032F18B5A9C4.png" xlink:type="simple" xlink:show="embed" xlink:actuate="onLoad" draw:mime-type="image/png"/>
+        </draw:frame>
+      </text:p>
+      <text:p text:style-name="P37"/>
+      <text:p text:style-name="P37"/>
+      <text:p text:style-name="P37"/>
+      <text:p text:style-name="P37"/>
+      <text:p text:style-name="P37"/>
+      <text:p text:style-name="P38">
+        <text:bookmark-start text:name="__RefHeading___Toc801_2778971346"/>
+        <text:soft-page-break/>
+        Actividad 4: Computo en la nube.
+        <text:bookmark-end text:name="__RefHeading___Toc801_2778971346"/>
+      </text:p>
+      <table:table table:name="Table3" table:style-name="Table3">
+        <table:table-column table:style-name="Table3.A"/>
+        <table:table-column table:style-name="Table3.B"/>
+        <table:table-column table:style-name="Table3.C"/>
+        <table:table-column table:style-name="Table3.D"/>
+        <table:table-column table:style-name="Table3.E"/>
+        <table:table-header-rows>
+          <table:table-row>
+            <table:table-cell table:style-name="Table3.A1" office:value-type="string">
+              <text:p text:style-name="Table_20_Heading">
+                <text:span text:style-name="Strong_20_Emphasis">
+                  <text:span text:style-name="T15">Plataforma</text:span>
+                </text:span>
+              </text:p>
+            </table:table-cell>
+            <table:table-cell table:style-name="Table3.A1" office:value-type="string">
+              <text:p text:style-name="Table_20_Heading">
+                <text:span text:style-name="Strong_20_Emphasis">
+                  <text:span text:style-name="T15">Herramienta</text:span>
+                </text:span>
+              </text:p>
+            </table:table-cell>
+            <table:table-cell table:style-name="Table3.A1" office:value-type="string">
+              <text:p text:style-name="Table_20_Heading">
+                <text:span text:style-name="Strong_20_Emphasis">
+                  <text:span text:style-name="T15">Características o Funciones</text:span>
+                </text:span>
+              </text:p>
+            </table:table-cell>
+            <table:table-cell table:style-name="Table3.A1" office:value-type="string">
+              <text:p text:style-name="Table_20_Heading">
+                <text:span text:style-name="Strong_20_Emphasis">
+                  <text:span text:style-name="T15">Aplicación</text:span>
+                </text:span>
+              </text:p>
+            </table:table-cell>
+            <table:table-cell table:style-name="Table3.A1" office:value-type="string">
+              <text:p text:style-name="Table_20_Heading">
+                <text:span text:style-name="Strong_20_Emphasis">
+                  <text:span text:style-name="T15">Tipo</text:span>
+                </text:span>
+              </text:p>
+            </table:table-cell>
+          </table:table-row>
+        </table:table-header-rows>
+      </table:table>
+      <table:table table:name="Table4" table:style-name="Table4">
+        <table:table-column table:style-name="Table4.A"/>
+        <table:table-column table:style-name="Table4.B"/>
+        <table:table-column table:style-name="Table4.C"/>
+        <table:table-column table:style-name="Table4.D"/>
+        <table:table-column table:style-name="Table4.E"/>
+        <table:table-row>
+          <table:table-cell table:style-name="Table4.A1" office:value-type="string">
+            <text:p text:style-name="Table_20_Contents">
+              <text:span text:style-name="Strong_20_Emphasis">
+                <text:span text:style-name="T3">Google Cloud</text:span>
+              </text:span>
+            </text:p>
+          </table:table-cell>
+          <table:table-cell table:style-name="Table4.A1" office:value-type="string">
+            <text:p text:style-name="Table_20_Contents">
+              <text:span text:style-name="Strong_20_Emphasis">
+                <text:span text:style-name="T3">Google Workspace (SaaS)</text:span>
+              </text:span>
+            </text:p>
+          </table:table-cell>
+          <table:table-cell table:style-name="Table4.A1" office:value-type="string">
+            <text:p text:style-name="P39">Colaboración en tiempo real, gestión de correos, calendarios, y hojas de cálculo.</text:p>
+          </table:table-cell>
+          <table:table-cell table:style-name="Table4.A1" office:value-type="string">
+            <text:p text:style-name="P39">Reemplazo de hojas de cálculo para gestión administrativa.</text:p>
+          </table:table-cell>
+          <table:table-cell table:style-name="Table4.A1" office:value-type="string">
+            <text:p text:style-name="P39">SaaS</text:p>
+          </table:table-cell>
+        </table:table-row>
+      </table:table>
+      <table:table table:name="Table5" table:style-name="Table5">
+        <table:table-column table:style-name="Table5.A"/>
+        <table:table-column table:style-name="Table5.B"/>
+        <table:table-column table:style-name="Table5.C"/>
+        <table:table-column table:style-name="Table5.D"/>
+        <table:table-column table:style-name="Table5.E"/>
+        <table:table-row>
+          <table:table-cell table:style-name="Table5.A1" office:value-type="string">
+            <text:p text:style-name="P40"/>
+          </table:table-cell>
+          <table:table-cell table:style-name="Table5.A1" office:value-type="string">
+            <text:p text:style-name="Table_20_Contents">
+              <text:span text:style-name="Strong_20_Emphasis">
+                <text:span text:style-name="T3">BigQuery (PaaS)</text:span>
+              </text:span>
+            </text:p>
+          </table:table-cell>
+          <table:table-cell table:style-name="Table5.A1" office:value-type="string">
+            <text:p text:style-name="P39">Almacenamiento y análisis de grandes volúmenes de datos en tiempo real.</text:p>
+          </table:table-cell>
+          <table:table-cell table:style-name="Table5.A1" office:value-type="string">
+            <text:p text:style-name="P39">Visión unificada y análisis de datos.</text:p>
+          </table:table-cell>
+          <table:table-cell table:style-name="Table5.A1" office:value-type="string">
+            <text:p text:style-name="P39">PaaS</text:p>
+          </table:table-cell>
+        </table:table-row>
+      </table:table>
+      <table:table table:name="Table6" table:style-name="Table6">
+        <table:table-column table:style-name="Table6.A"/>
+        <table:table-column table:style-name="Table6.B"/>
+        <table:table-column table:style-name="Table6.C"/>
+        <table:table-column table:style-name="Table6.D"/>
+        <table:table-column table:style-name="Table6.E"/>
+        <table:table-row>
+          <table:table-cell table:style-name="Table6.A1" office:value-type="string">
+            <text:p text:style-name="P40"/>
+          </table:table-cell>
+          <table:table-cell table:style-name="Table6.A1" office:value-type="string">
+            <text:p text:style-name="Table_20_Contents">
+              <text:span text:style-name="Strong_20_Emphasis">
+                <text:span text:style-name="T3">Google App Engine (PaaS)</text:span>
+              </text:span>
+            </text:p>
+          </table:table-cell>
+          <table:table-cell table:style-name="Table6.A1" office:value-type="string">
+            <text:p text:style-name="P39">Plataforma para construir y alojar aplicaciones web escalables.</text:p>
+          </table:table-cell>
+          <table:table-cell table:style-name="Table6.A1" office:value-type="string">
+            <text:p text:style-name="P39">Desarrollo de aplicaciones personalizadas para producción e inventario.</text:p>
+          </table:table-cell>
+          <table:table-cell table:style-name="Table6.A1" office:value-type="string">
+            <text:p text:style-name="P39">PaaS</text:p>
+          </table:table-cell>
+        </table:table-row>
+      </table:table>
+      <table:table table:name="Table7" table:style-name="Table7">
+        <table:table-column table:style-name="Table7.A"/>
+        <table:table-column table:style-name="Table7.B"/>
+        <table:table-column table:style-name="Table7.C"/>
+        <table:table-column table:style-name="Table7.D"/>
+        <table:table-column table:style-name="Table7.E"/>
+        <table:table-row>
+          <table:table-cell table:style-name="Table7.A1" office:value-type="string">
+            <text:p text:style-name="Table_20_Contents">
+              <text:span text:style-name="Strong_20_Emphasis">
+                <text:span text:style-name="T3">Microsoft Azure</text:span>
+              </text:span>
+            </text:p>
+          </table:table-cell>
+          <table:table-cell table:style-name="Table7.A1" office:value-type="string">
+            <text:p text:style-name="Table_20_Contents">
+              <text:span text:style-name="Strong_20_Emphasis">
+                <text:span text:style-name="T3">Microsoft 365 (SaaS)</text:span>
+              </text:span>
+            </text:p>
+          </table:table-cell>
+          <table:table-cell table:style-name="Table7.A1" office:value-type="string">
+            <text:p text:style-name="P39">Suite de productividad con herramientas como Excel, Teams y Power BI.</text:p>
+          </table:table-cell>
+          <table:table-cell table:style-name="Table7.A1" office:value-type="string">
+            <text:p text:style-name="P39">Gestión administrativa y colaboración interna.</text:p>
+          </table:table-cell>
+          <table:table-cell table:style-name="Table7.A1" office:value-type="string">
+            <text:p text:style-name="P39">SaaS</text:p>
+          </table:table-cell>
+        </table:table-row>
+      </table:table>
+      <table:table table:name="Table8" table:style-name="Table8">
+        <table:table-column table:style-name="Table8.A"/>
+        <table:table-column table:style-name="Table8.B"/>
+        <table:table-column table:style-name="Table8.C"/>
+        <table:table-column table:style-name="Table8.D"/>
+        <table:table-column table:style-name="Table8.E"/>
+        <table:table-row>
+          <table:table-cell table:style-name="Table8.A1" office:value-type="string">
+            <text:p text:style-name="P40"/>
+          </table:table-cell>
+          <table:table-cell table:style-name="Table8.A1" office:value-type="string">
+            <text:p text:style-name="Table_20_Contents">
+              <text:span text:style-name="Strong_20_Emphasis">
+                <text:span text:style-name="T3">Azure Synapse Analytics (PaaS)</text:span>
+              </text:span>
+            </text:p>
+          </table:table-cell>
+          <table:table-cell table:style-name="Table8.A1" office:value-type="string">
+            <text:p text:style-name="P39">Análisis de datos unificados con integración de Power BI.</text:p>
+          </table:table-cell>
+          <table:table-cell table:style-name="Table8.A1" office:value-type="string">
+            <text:p text:style-name="P39">Análisis avanzado y reportes para la toma de decisiones.</text:p>
+          </table:table-cell>
+          <table:table-cell table:style-name="Table8.A1" office:value-type="string">
+            <text:p text:style-name="P39">PaaS</text:p>
+          </table:table-cell>
+        </table:table-row>
+      </table:table>
+      <table:table table:name="Table9" table:style-name="Table9">
+        <table:table-column table:style-name="Table9.A"/>
+        <table:table-column table:style-name="Table9.B"/>
+        <table:table-column table:style-name="Table9.C"/>
+        <table:table-column table:style-name="Table9.D"/>
+        <table:table-column table:style-name="Table9.E"/>
+        <table:table-row>
+          <table:table-cell table:style-name="Table9.A1" office:value-type="string">
+            <text:p text:style-name="P40"/>
+          </table:table-cell>
+          <table:table-cell table:style-name="Table9.A1" office:value-type="string">
+            <text:p text:style-name="Table_20_Contents">
+              <text:span text:style-name="Strong_20_Emphasis">
+                <text:span text:style-name="T3">Azure App Service (PaaS)</text:span>
+              </text:span>
+            </text:p>
+          </table:table-cell>
+          <table:table-cell table:style-name="Table9.A1" office:value-type="string">
+            <text:p text:style-name="P39">Desarrollo y hospedaje de aplicaciones web escalables y seguras.</text:p>
+          </table:table-cell>
+          <table:table-cell table:style-name="Table9.A1" office:value-type="string">
+            <text:p text:style-name="P39">Gestión de inventario, producción y ventas.</text:p>
+          </table:table-cell>
+          <table:table-cell table:style-name="Table9.A1" office:value-type="string">
+            <text:p text:style-name="P39">PaaS</text:p>
+          </table:table-cell>
+        </table:table-row>
+      </table:table>
+      <table:table table:name="Table10" table:style-name="Table10">
+        <table:table-column table:style-name="Table10.A"/>
+        <table:table-column table:style-name="Table10.B"/>
+        <table:table-column table:style-name="Table10.C"/>
+        <table:table-column table:style-name="Table10.D"/>
+        <table:table-column table:style-name="Table10.E"/>
+        <table:table-row>
+          <table:table-cell table:style-name="Table10.A1" office:value-type="string">
+            <text:p text:style-name="Table_20_Contents">
+              <text:span text:style-name="Strong_20_Emphasis">
+                <text:span text:style-name="T3">AWS</text:span>
+              </text:span>
+            </text:p>
+          </table:table-cell>
+          <table:table-cell table:style-name="Table10.A1" office:value-type="string">
+            <text:p text:style-name="Table_20_Contents">
+              <text:span text:style-name="Strong_20_Emphasis">
+                <text:span text:style-name="T3">Amazon WorkSpaces (SaaS)</text:span>
+              </text:span>
+            </text:p>
+          </table:table-cell>
+          <table:table-cell table:style-name="Table10.A1" office:value-type="string">
+            <text:p text:style-name="P39">Escritorios virtuales para empleados con acceso remoto a recursos internos.</text:p>
+          </table:table-cell>
+          <table:table-cell table:style-name="Table10.A1" office:value-type="string">
+            <text:p text:style-name="P39">Acceso remoto a herramientas y sistemas empresariales.</text:p>
+          </table:table-cell>
+          <table:table-cell table:style-name="Table10.A1" office:value-type="string">
+            <text:p text:style-name="P39">SaaS</text:p>
+          </table:table-cell>
+        </table:table-row>
+      </table:table>
+      <table:table table:name="Table11" table:style-name="Table11">
+        <table:table-column table:style-name="Table11.A"/>
+        <table:table-column table:style-name="Table11.B"/>
+        <table:table-column table:style-name="Table11.C"/>
+        <table:table-column table:style-name="Table11.D"/>
+        <table:table-column table:style-name="Table11.E"/>
+        <table:table-row>
+          <table:table-cell table:style-name="Table11.A1" office:value-type="string">
+            <text:p text:style-name="P40"/>
+          </table:table-cell>
+          <table:table-cell table:style-name="Table11.A1" office:value-type="string">
+            <text:p text:style-name="Table_20_Contents">
+              <text:span text:style-name="Strong_20_Emphasis">
+                <text:span text:style-name="T3">Amazon Redshift (PaaS)</text:span>
+              </text:span>
+            </text:p>
+          </table:table-cell>
+          <table:table-cell table:style-name="Table11.A1" office:value-type="string">
+            <text:p text:style-name="P39">Almacenamiento de datos y análisis escalable para grandes volúmenes.</text:p>
+          </table:table-cell>
+          <table:table-cell table:style-name="Table11.A1" office:value-type="string">
+            <text:p text:style-name="P39">Centralización y análisis de datos empresariales.</text:p>
+          </table:table-cell>
+          <table:table-cell table:style-name="Table11.A1" office:value-type="string">
+            <text:p text:style-name="P39">PaaS</text:p>
+          </table:table-cell>
+        </table:table-row>
+      </table:table>
+      <table:table table:name="Table12" table:style-name="Table12">
+        <table:table-column table:style-name="Table12.A"/>
+        <table:table-column table:style-name="Table12.B"/>
+        <table:table-column table:style-name="Table12.C"/>
+        <table:table-column table:style-name="Table12.D"/>
+        <table:table-column table:style-name="Table12.E"/>
+        <table:table-row>
+          <table:table-cell table:style-name="Table12.A1" office:value-type="string">
+            <text:p text:style-name="P40"/>
+          </table:table-cell>
+          <table:table-cell table:style-name="Table12.A1" office:value-type="string">
+            <text:p text:style-name="Table_20_Contents">
+              <text:span text:style-name="Strong_20_Emphasis">
+                <text:span text:style-name="T3">AWS Elastic Beanstalk (PaaS)</text:span>
+              </text:span>
+            </text:p>
+          </table:table-cell>
+          <table:table-cell table:style-name="Table12.A1" office:value-type="string">
+            <text:p text:style-name="P39">Implementación y gestión simplificada de aplicaciones web.</text:p>
+          </table:table-cell>
+          <table:table-cell table:style-name="Table12.A1" office:value-type="string">
+            <text:p text:style-name="P39">Automatización y escalabilidad de aplicaciones.</text:p>
+          </table:table-cell>
+          <table:table-cell table:style-name="Table12.A1" office:value-type="string">
+            <text:p text:style-name="P39">PaaS</text:p>
+          </table:table-cell>
+        </table:table-row>
+      </table:table>
+      <text:p text:style-name="P41"/>
+      <text:p text:style-name="P37">
+        <text:soft-page-break/>
+      </text:p>
+      <text:p text:style-name="Heading_20_2">
+        <text:span text:style-name="T3">1. </text:span>
+        <text:span text:style-name="Strong_20_Emphasis">
+          <text:span text:style-name="T3">Google Workspace (SaaS)</text:span>
+        </text:span>
+      </text:p>
+      <text:list text:style-name="L7">
+        <text:list-item>
+          <text:list>
+            <text:list-item>
+              <text:p text:style-name="P42">
+                Google Workspace es una solución madura y 
+                <text:span text:style-name="T16">(no tan) </text:span>
+                ampliamente 
+                <text:span text:style-name="T16">adoptada </text:span>
+                para la colaboración y productividad.
+              </text:p>
+            </text:list-item>
+            <text:list-item>
+              <text:p text:style-name="P42">Ofrece herramientas como Gmail, Google Sheets, Google Docs y Google Meet, que permiten a los equipos de la empresa trabajar en tiempo real, independientemente de su ubicación.</text:p>
+            </text:list-item>
+            <text:list-item>
+              <text:p text:style-name="P43">
+                <text:span text:style-name="T3">Sus hojas de cálculo y bases de datos simples permiten </text:span>
+                <text:span text:style-name="T17">el cambio</text:span>
+                <text:span text:style-name="T3"> inicial desde sistemas manuales mientras se integra con otras soluciones.</text:span>
+              </text:p>
+            </text:list-item>
+            <text:list-item>
+              <text:p text:style-name="P44">
+                <text:span text:style-name="Strong_20_Emphasis">
+                  <text:span text:style-name="T18">¿</text:span>
+                </text:span>
+                <text:span text:style-name="Strong_20_Emphasis">Por qué es la mejor opción?</text:span>
+              </text:p>
+            </text:list-item>
+            <text:list-item>
+              <text:p text:style-name="P42">Comparado con alternativas como Microsoft 365, Google Workspace ofrece una interfaz intuitiva y una excelente integración con las herramientas de análisis de datos y desarrollo de Google Cloud (como BigQuery o App Engine).</text:p>
+            </text:list-item>
+            <text:list-item>
+              <text:p text:style-name="P42">Su capacidad de trabajar en la nube elimina la necesidad de gestión local, ideal para una empresa que recién adopta soluciones basadas en SaaS.</text:p>
+            </text:list-item>
+          </text:list>
+          <text:p text:style-name="P44">
+            <text:span text:style-name="Strong_20_Emphasis">
+              <text:span text:style-name="T18">¿</text:span>
+            </text:span>
+            <text:span text:style-name="Strong_20_Emphasis">Cómo resuelve los desafíos?</text:span>
+          </text:p>
+          <text:list text:continue-numbering="true">
+            <text:list-item>
+              <text:p text:style-name="P42">
+                Mejora la 
+                <text:span text:style-name="T16">gestion de producto </text:span>
+                (ventas, producción e inventario).
+              </text:p>
+            </text:list-item>
+            <text:list-item>
+              <text:p text:style-name="P45">
+                Reemplaza las hojas de cálculo minimizan
+                <text:span text:style-name="T18">do</text:span>
+                 errores y aceleran
+                <text:span text:style-name="T18">do</text:span>
+                 procesos.
+              </text:p>
+            </text:list-item>
+          </text:list>
+        </text:list-item>
+      </text:list>
+      <text:p text:style-name="P46"/>
+      <text:p text:style-name="Heading_20_2">
+        <text:span text:style-name="T3">2. </text:span>
+        <text:span text:style-name="Strong_20_Emphasis">
+          <text:span text:style-name="T3">Azure Synapse Analytics (PaaS)</text:span>
+        </text:span>
+      </text:p>
+      <text:list text:style-name="L8">
+        <text:list-item>
+          <text:list>
+            <text:list-item>
+              <text:p text:style-name="P47">
+                Azure Synapse Analytics permite un análisis unificado 
+                <text:span text:style-name="T18">tanto </text:span>
+                de grandes volúmenes de datos, 
+                <text:span text:style-name="T18">como de pequeños.</text:span>
+                <text:span text:style-name="T18">I</text:span>
+                ntegrando información de diversas fuentes, como ventas, inventarios y producción, 
+                <text:span text:style-name="T18">permitiendonos mantener un registro actualizado.</text:span>
+              </text:p>
+            </text:list-item>
+            <text:list-item>
+              <text:p text:style-name="P48">
+                <text:span text:style-name="T3">Incluye herramientas como </text:span>
+                <text:span text:style-name="Strong_20_Emphasis">
+                  <text:span text:style-name="T3">Power BI</text:span>
+                </text:span>
+                <text:span text:style-name="T3">, que proporciona reportes visuales y permite tomar decisiones basadas en datos en tiempo real.</text:span>
+              </text:p>
+            </text:list-item>
+          </text:list>
+          <text:p text:style-name="P49">
+            <text:span text:style-name="Strong_20_Emphasis">
+              <text:span text:style-name="T19">¿</text:span>
+            </text:span>
+            <text:span text:style-name="Strong_20_Emphasis">
+              <text:span text:style-name="T3">Por qué es la mejor opción?</text:span>
+            </text:span>
+          </text:p>
+          <text:list text:continue-numbering="true">
+            <text:list-item>
+              <text:p text:style-name="P47">En comparación con Google BigQuery o Amazon Redshift, Synapse destaca por su capacidad de integrar herramientas nativas como Power BI con procesos empresariales.</text:p>
+            </text:list-item>
+            <text:list-item>
+              <text:p text:style-name="P47">Ofrece una experiencia más sencilla para usuarios que no son expertos técnicos, lo que es clave para una empresa familiar en transición digital.</text:p>
+            </text:list-item>
+          </text:list>
+          <text:p text:style-name="P49">
+            <text:span text:style-name="Strong_20_Emphasis">
+              <text:span text:style-name="T19">¿</text:span>
+            </text:span>
+            <text:span text:style-name="Strong_20_Emphasis">
+              <text:span text:style-name="T3">Cómo resuelve los desafíos?</text:span>
+            </text:span>
+          </text:p>
+          <text:list text:continue-numbering="true">
+            <text:list-item>
+              <text:p text:style-name="P47">
+                <text:s/>
+                <text:span text:style-name="T18">Permite tener </text:span>
+                una visión unificada de los datos empresariales, 
+                <text:span text:style-name="T18">facilitando</text:span>
+                 la toma de decisiones 
+                <text:span text:style-name="T18">mejor justificadas</text:span>
+                .
+              </text:p>
+            </text:list-item>
+            <text:list-item>
+              <text:p text:style-name="P50">Facilita la adaptación a cambios de mercado mediante análisis predictivo y tendencias basadas en datos.</text:p>
+            </text:list-item>
+          </text:list>
+        </text:list-item>
+      </text:list>
+      <text:p text:style-name="P46">
+        <text:soft-page-break/>
+      </text:p>
+      <text:p text:style-name="Heading_20_2">
+        <text:span text:style-name="T3">3. </text:span>
+        <text:span text:style-name="Strong_20_Emphasis">
+          <text:span text:style-name="T3">AWS Elastic Beanstalk (PaaS)</text:span>
+        </text:span>
+      </text:p>
+      <text:list text:style-name="L9">
+        <text:list-item>
+          <text:list>
+            <text:list-item>
+              <text:p text:style-name="P51">AWS Elastic Beanstalk simplifica la implementación y gestión de aplicaciones web, permitiendo escalar automáticamente según la demanda.</text:p>
+            </text:list-item>
+            <text:list-item>
+              <text:p text:style-name="P51">Es ideal para desarrollar aplicaciones personalizadas que gestionen inventarios, ventas y producción.</text:p>
+            </text:list-item>
+          </text:list>
+          <text:p text:style-name="P52">
+            <text:span text:style-name="Strong_20_Emphasis">
+              <text:span text:style-name="T19">¿</text:span>
+            </text:span>
+            <text:span text:style-name="Strong_20_Emphasis">
+              <text:span text:style-name="T3">Por qué es la mejor opción?</text:span>
+            </text:span>
+          </text:p>
+          <text:list text:continue-numbering="true">
+            <text:list-item>
+              <text:p text:style-name="P51">Comparado con Google App Engine o Azure App Service, Elastic Beanstalk ofrece mayor flexibilidad en el control del entorno de desarrollo.</text:p>
+            </text:list-item>
+            <text:list-item>
+              <text:p text:style-name="P51">Su integración con otros servicios de AWS, como S3 o RDS (bases de datos relacionales), permite construir aplicaciones sólidas con alto rendimiento y seguridad.</text:p>
+            </text:list-item>
+          </text:list>
+          <text:p text:style-name="P52">
+            <text:span text:style-name="Strong_20_Emphasis">
+              <text:span text:style-name="T19">¿</text:span>
+            </text:span>
+            <text:span text:style-name="Strong_20_Emphasis">
+              <text:span text:style-name="T3">Cómo resuelve los desafíos?</text:span>
+            </text:span>
+          </text:p>
+          <text:list text:continue-numbering="true">
+            <text:list-item>
+              <text:p text:style-name="P51">Facilita la transición de sistemas heredados a aplicaciones modernas.</text:p>
+            </text:list-item>
+            <text:list-item>
+              <text:p text:style-name="P53">
+                Proporciona escalabilidad inmediata para responder a 
+                <text:span text:style-name="T18">variaciones</text:span>
+                 en la demanda de los clientes.
+              </text:p>
+            </text:list-item>
+          </text:list>
+        </text:list-item>
+      </text:list>
+      <text:p text:style-name="P46"/>
+      <text:p text:style-name="P54">
+        <text:bookmark-start text:name="__RefHeading___Toc1255_2552458965"/>
+        <text:span text:style-name="Strong_20_Emphasis">
+          <text:span text:style-name="T19">¿</text:span>
+        </text:span>
+        <text:span text:style-name="Strong_20_Emphasis">
+          <text:span text:style-name="T3">Por qué una Solución Híbrida?</text:span>
+        </text:span>
+        <text:bookmark-end text:name="__RefHeading___Toc1255_2552458965"/>
+      </text:p>
+      <text:p text:style-name="P24">La elección de herramientas de múltiples plataformas aprovecha las fortalezas específicas de cada proveedor, asegurando que se resuelvan los desafíos particulares de la empresa.</text:p>
+      <text:list text:style-name="L10">
+        <text:list-item>
+          <text:p text:style-name="P55">
+            <text:span text:style-name="Strong_20_Emphasis">
+              <text:span text:style-name="T3">Google Workspace:</text:span>
+            </text:span>
+            <text:span text:style-name="T3"> </text:span>
+            <text:span text:style-name="T19">Alta</text:span>
+            <text:span text:style-name="T3"> productividad, colaboración y simplicidad para usuarios finales.</text:span>
+          </text:p>
+        </text:list-item>
+        <text:list-item>
+          <text:p text:style-name="P55">
+            <text:span text:style-name="Strong_20_Emphasis">
+              <text:span text:style-name="T3">Azure Synapse Analytics:</text:span>
+            </text:span>
+            <text:span text:style-name="T3"> Es potente para análisis </text:span>
+            <text:span text:style-name="T19">tanto basico como </text:span>
+            <text:span text:style-name="T3">avanzado, y unificación de datos empresariales.</text:span>
+          </text:p>
+        </text:list-item>
+        <text:list-item>
+          <text:p text:style-name="P56">
+            <text:span text:style-name="Strong_20_Emphasis">
+              <text:span text:style-name="T3">AWS Elastic Beanstalk:</text:span>
+            </text:span>
+            <text:span text:style-name="T3"> Se destaca en la construcción de aplicaciones personalizadas con flexibilidad y escalabilidad.</text:span>
+          </text:p>
+        </text:list-item>
+      </text:list>
+      <text:p text:style-name="P46">
+        <text:span text:style-name="Strong_20_Emphasis">
+          <text:span text:style-name="T3"/>
+        </text:span>
+      </text:p>
+      <text:p text:style-name="Heading_20_4">
+        <text:span text:style-name="Strong_20_Emphasis">Fuentes:</text:span>
+      </text:p>
+      <text:p text:style-name="Text_20_body">
+        <text:span text:style-name="Strong_20_Emphasis">
+          <text:span text:style-name="T5">Compara los servicios de AWS y Azure con Google Cloud</text:span>
+        </text:span>
+        <text:span text:style-name="Strong_20_Emphasis">. (s/f). Google Cloud. Recuperado el 23 de noviembre de 2024, de </text:span>
+        <text:a xlink:type="simple" xlink:href="https://cloud.google.com/docs/get-started/aws-azure-gcp-service-comparison?hl=es-419" text:style-name="Internet_20_link" text:visited-style-name="Visited_20_Internet_20_Link">
+          <text:span text:style-name="Strong_20_Emphasis">https://cloud.google.com/docs/get-started/aws-azure-gcp-service-comparison?hl=es-419</text:span>
+        </text:a>
+      </text:p>
+      <text:p text:style-name="Text_20_body">
+        <text:span text:style-name="Strong_20_Emphasis">
+          <text:span text:style-name="T5">AWS Pricing Calculator</text:span>
+        </text:span>
+        <text:span text:style-name="Strong_20_Emphasis">. (s/f). Calculator.Aws. Recuperado el 23 de noviembre de 2024, de </text:span>
+        <text:a xlink:type="simple" xlink:href="https://calculator.aws/#/?nc2=h_ql_pr_calc" text:style-name="Internet_20_link" text:visited-style-name="Visited_20_Internet_20_Link">
+          <text:span text:style-name="Strong_20_Emphasis">https://calculator.aws/#/?nc2=h_ql_pr_calc</text:span>
+        </text:a>
+      </text:p>
+      <text:p text:style-name="P24"/>
     </office:text>
   </office:body>
 </office:document-content>
@@ -1182,11 +2293,13 @@
 <file path=meta.xml><?xml version="1.0" encoding="utf-8"?>
 <office:document-meta xmlns:grddl="http://www.w3.org/2003/g/data-view#" xmlns:meta="urn:oasis:names:tc:opendocument:xmlns:meta:1.0" xmlns:dc="http://purl.org/dc/elements/1.1/" xmlns:xlink="http://www.w3.org/1999/xlink" xmlns:ooo="http://openoffice.org/2004/office" xmlns:office="urn:oasis:names:tc:opendocument:xmlns:office:1.0" office:version="1.3">
   <office:meta>
-    <meta:generator>LibreOffice/24.2.6.2$Linux_X86_64 LibreOffice_project/420$Build-2</meta:generator>
-    <dc:date>2024-11-06T12:45:26.612446998</dc:date>
-    <meta:editing-duration>PT1H37M27S</meta:editing-duration>
-    <meta:editing-cycles>19</meta:editing-cycles>
-    <meta:document-statistic meta:table-count="2" meta:image-count="2" meta:object-count="0" meta:page-count="6" meta:paragraph-count="101" meta:word-count="801" meta:character-count="5697" meta:non-whitespace-character-count="5010"/>
+    <meta:generator>LibreOffice/24.8.3.2$Linux_X86_64 LibreOffice_project/480$Build-2</meta:generator>
+    <dc:date>2024-11-26T07:54:20.438702335</dc:date>
+    <meta:editing-duration>PT3H2M16S</meta:editing-duration>
+    <meta:editing-cycles>25</meta:editing-cycles>
+    <meta:print-date>2024-11-21T13:15:47.031005667</meta:print-date>
+    <meta:printed-by>PDF files</meta:printed-by>
+    <meta:document-statistic meta:table-count="12" meta:image-count="3" meta:object-count="0" meta:page-count="10" meta:paragraph-count="193" meta:word-count="1642" meta:character-count="11624" meta:non-whitespace-character-count="10214"/>
   </office:meta>
 </office:document-meta>
 </file>
@@ -1195,21 +2308,21 @@
 <office:document-settings xmlns:config="urn:oasis:names:tc:opendocument:xmlns:config:1.0" xmlns:xlink="http://www.w3.org/1999/xlink" xmlns:ooo="http://openoffice.org/2004/office" xmlns:office="urn:oasis:names:tc:opendocument:xmlns:office:1.0" office:version="1.3">
   <office:settings>
     <config:config-item-set config:name="ooo:view-settings">
-      <config:config-item config:name="ViewAreaTop" config:type="long">123442</config:config-item>
+      <config:config-item config:name="ViewAreaTop" config:type="long">262407</config:config-item>
       <config:config-item config:name="ViewAreaLeft" config:type="long">0</config:config-item>
-      <config:config-item config:name="ViewAreaWidth" config:type="long">37461</config:config-item>
-      <config:config-item config:name="ViewAreaHeight" config:type="long">14261</config:config-item>
+      <config:config-item config:name="ViewAreaWidth" config:type="long">36096</config:config-item>
+      <config:config-item config:name="ViewAreaHeight" config:type="long">16155</config:config-item>
       <config:config-item config:name="ShowRedlineChanges" config:type="boolean">true</config:config-item>
       <config:config-item config:name="InBrowseMode" config:type="boolean">false</config:config-item>
       <config:config-item-map-indexed config:name="Views">
         <config:config-item-map-entry>
           <config:config-item config:name="ViewId" config:type="string">view2</config:config-item>
-          <config:config-item config:name="ViewLeft" config:type="long">24619</config:config-item>
-          <config:config-item config:name="ViewTop" config:type="long">114665</config:config-item>
+          <config:config-item config:name="ViewLeft" config:type="long">8336</config:config-item>
+          <config:config-item config:name="ViewTop" config:type="long">274899</config:config-item>
           <config:config-item config:name="VisibleLeft" config:type="long">0</config:config-item>
-          <config:config-item config:name="VisibleTop" config:type="long">123442</config:config-item>
-          <config:config-item config:name="VisibleRight" config:type="long">37460</config:config-item>
-          <config:config-item config:name="VisibleBottom" config:type="long">137702</config:config-item>
+          <config:config-item config:name="VisibleTop" config:type="long">262407</config:config-item>
+          <config:config-item config:name="VisibleRight" config:type="long">36094</config:config-item>
+          <config:config-item config:name="VisibleBottom" config:type="long">278560</config:config-item>
           <config:config-item config:name="ZoomType" config:type="short">0</config:config-item>
           <config:config-item config:name="ViewLayoutColumns" config:type="short">1</config:config-item>
           <config:config-item config:name="ViewLayoutBookMode" config:type="boolean">false</config:config-item>
@@ -1232,6 +2345,8 @@
       <config:config-item config:name="PrintAnnotationMode" config:type="short">0</config:config-item>
       <config:config-item config:name="PrintHiddenText" config:type="boolean">false</config:config-item>
       <config:config-item config:name="PrintEmptyPages" config:type="boolean">false</config:config-item>
+      <config:config-item config:name="PaintHellOverHeaderFooter" config:type="boolean">false</config:config-item>
+      <config:config-item config:name="ApplyParagraphMarkFormatToEmptyLineAtEndOfParagraph" config:type="boolean">false</config:config-item>
       <config:config-item config:name="PrintGraphics" config:type="boolean">true</config:config-item>
       <config:config-item config:name="NoNumberingShowFollowBy" config:type="boolean">false</config:config-item>
       <config:config-item config:name="HyphenateURLs" config:type="boolean">true</config:config-item>
@@ -1256,6 +2371,7 @@
       <config:config-item config:name="DisableOffPagePositioning" config:type="boolean">true</config:config-item>
       <config:config-item config:name="BackgroundParaOverDrawings" config:type="boolean">true</config:config-item>
       <config:config-item config:name="TabOverflow" config:type="boolean">true</config:config-item>
+      <config:config-item config:name="SmallCapsPercentage66" config:type="boolean">false</config:config-item>
       <config:config-item config:name="AllowPrintJobCancel" config:type="boolean">true</config:config-item>
       <config:config-item config:name="AddVerticalFrameOffsets" config:type="boolean">true</config:config-item>
       <config:config-item config:name="ProtectBookmarks" config:type="boolean">false</config:config-item>
@@ -1293,11 +2409,7 @@
       <config:config-item config:name="LoadReadonly" config:type="boolean">false</config:config-item>
       <config:config-item config:name="HeaderSpacingBelowLastPara" config:type="boolean">false</config:config-item>
       <config:config-item config:name="SaveVersionOnClose" config:type="boolean">false</config:config-item>
-      <config:config-item config:name="ClippedPictures" config:type="boolean">true</config:config-item>
-      <config:config-item config:name="MathBaselineAlignment" config:type="boolean">true</config:config-item>
-      <config:config-item config:name="AlignTabStopPosition" config:type="boolean">true</config:config-item>
       <config:config-item config:name="UseFormerLineSpacing" config:type="boolean">false</config:config-item>
-      <config:config-item config:name="PrintSingleJobs" config:type="boolean">false</config:config-item>
       <config:config-item config:name="PrinterName" config:type="string"/>
       <config:config-item config:name="AddParaLineSpacingToTableCells" config:type="boolean">false</config:config-item>
       <config:config-item config:name="IsKernAsianPunctuation" config:type="boolean">false</config:config-item>
@@ -1324,16 +2436,19 @@
       <config:config-item config:name="EmptyDbFieldHidesPara" config:type="boolean">false</config:config-item>
       <config:config-item config:name="DoNotResetParaAttrsForNumFont" config:type="boolean">false</config:config-item>
       <config:config-item config:name="IgnoreTabsAndBlanksForLineCalculation" config:type="boolean">true</config:config-item>
+      <config:config-item config:name="ClippedPictures" config:type="boolean">true</config:config-item>
+      <config:config-item config:name="MathBaselineAlignment" config:type="boolean">true</config:config-item>
+      <config:config-item config:name="AlignTabStopPosition" config:type="boolean">true</config:config-item>
+      <config:config-item config:name="IgnoreHiddenCharsForLineCalculation" config:type="boolean">false</config:config-item>
       <config:config-item config:name="ClipAsCharacterAnchoredWriterFlyFrames" config:type="boolean">false</config:config-item>
       <config:config-item config:name="DropCapPunctuation" config:type="boolean">false</config:config-item>
       <config:config-item config:name="UseOldPrinterMetrics" config:type="boolean">false</config:config-item>
       <config:config-item config:name="RedlineProtectionKey" config:type="base64Binary"/>
       <config:config-item config:name="TabsRelativeToIndent" config:type="boolean">false</config:config-item>
-      <config:config-item config:name="Rsid" config:type="int">3574136</config:config-item>
+      <config:config-item config:name="Rsid" config:type="int">4427112</config:config-item>
       <config:config-item config:name="UpdateFromTemplate" config:type="boolean">true</config:config-item>
       <config:config-item config:name="ProtectForm" config:type="boolean">false</config:config-item>
       <config:config-item config:name="MsWordCompMinLineHeightByFly" config:type="boolean">false</config:config-item>
-      <config:config-item config:name="SmallCapsPercentage66" config:type="boolean">false</config:config-item>
     </config:config-item-set>
   </office:settings>
 </office:document-settings>
@@ -1342,31 +2457,28 @@
 <file path=styles.xml><?xml version="1.0" encoding="utf-8"?>
 <office:document-styles xmlns:css3t="http://www.w3.org/TR/css3-text/" xmlns:grddl="http://www.w3.org/2003/g/data-view#" xmlns:xhtml="http://www.w3.org/1999/xhtml" xmlns:dom="http://www.w3.org/2001/xml-events" xmlns:script="urn:oasis:names:tc:opendocument:xmlns:script:1.0" xmlns:form="urn:oasis:names:tc:opendocument:xmlns:form:1.0" xmlns:math="http://www.w3.org/1998/Math/MathML" xmlns:office="urn:oasis:names:tc:opendocument:xmlns:office:1.0" xmlns:ooo="http://openoffice.org/2004/office" xmlns:fo="urn:oasis:names:tc:opendocument:xmlns:xsl-fo-compatible:1.0" xmlns:ooow="http://openoffice.org/2004/writer" xmlns:xlink="http://www.w3.org/1999/xlink" xmlns:drawooo="http://openoffice.org/2010/draw" xmlns:oooc="http://openoffice.org/2004/calc" xmlns:dc="http://purl.org/dc/elements/1.1/" xmlns:calcext="urn:org:documentfoundation:names:experimental:calc:xmlns:calcext:1.0" xmlns:style="urn:oasis:names:tc:opendocument:xmlns:style:1.0" xmlns:text="urn:oasis:names:tc:opendocument:xmlns:text:1.0" xmlns:of="urn:oasis:names:tc:opendocument:xmlns:of:1.2" xmlns:tableooo="http://openoffice.org/2009/table" xmlns:draw="urn:oasis:names:tc:opendocument:xmlns:drawing:1.0" xmlns:dr3d="urn:oasis:names:tc:opendocument:xmlns:dr3d:1.0" xmlns:rpt="http://openoffice.org/2005/report" xmlns:svg="urn:oasis:names:tc:opendocument:xmlns:svg-compatible:1.0" xmlns:chart="urn:oasis:names:tc:opendocument:xmlns:chart:1.0" xmlns:officeooo="http://openoffice.org/2009/office" xmlns:table="urn:oasis:names:tc:opendocument:xmlns:table:1.0" xmlns:meta="urn:oasis:names:tc:opendocument:xmlns:meta:1.0" xmlns:loext="urn:org:documentfoundation:names:experimental:office:xmlns:loext:1.0" xmlns:number="urn:oasis:names:tc:opendocument:xmlns:datastyle:1.0" xmlns:field="urn:openoffice:names:experimental:ooo-ms-interop:xmlns:field:1.0" office:version="1.3">
   <office:font-face-decls>
-    <style:font-face style:name="Cambria" svg:font-family="Cambria" style:font-family-generic="roman" style:font-pitch="variable"/>
     <style:font-face style:name="Droid Serif" svg:font-family="'Droid Serif'" style:font-family-generic="roman" style:font-pitch="variable"/>
     <style:font-face style:name="Droid Serif1" svg:font-family="'Droid Serif'" style:font-family-generic="system" style:font-pitch="variable"/>
-    <style:font-face style:name="F" svg:font-family="" style:font-family-generic="system" style:font-pitch="variable"/>
     <style:font-face style:name="Liberation Sans" svg:font-family="'Liberation Sans'" style:font-family-generic="swiss" style:font-pitch="variable"/>
-    <style:font-face style:name="Liberation Serif" svg:font-family="'Liberation Serif'" style:font-family-generic="roman" style:font-pitch="variable"/>
     <style:font-face style:name="Linux Libertine G" svg:font-family="'Linux Libertine G'" style:font-family-generic="system" style:font-pitch="variable"/>
     <style:font-face style:name="OpenSymbol" svg:font-family="OpenSymbol" style:font-charset="x-symbol"/>
     <style:font-face style:name="Oswald" svg:font-family="Oswald" style:font-family-generic="roman" style:font-pitch="variable"/>
     <style:font-face style:name="Oswald1" svg:font-family="Oswald" style:font-family-generic="system" style:font-pitch="variable"/>
+    <style:font-face style:name="Times New Roman" svg:font-family="'Times New Roman'"/>
     <style:font-face style:name="Trebuchet MS" svg:font-family="'Trebuchet MS'" style:font-family-generic="roman" style:font-pitch="variable"/>
     <style:font-face style:name="Trebuchet MS1" svg:font-family="'Trebuchet MS'" style:font-family-generic="system" style:font-pitch="variable"/>
-    <style:font-face style:name="ＭＳ 明朝" svg:font-family="'ＭＳ 明朝'" style:font-family-generic="system" style:font-pitch="variable"/>
   </office:font-face-decls>
   <office:styles>
     <style:default-style style:family="graphic">
       <style:graphic-properties svg:stroke-color="#3465a4" draw:fill-color="#729fcf" fo:wrap-option="no-wrap" draw:shadow-offset-x="0.3cm" draw:shadow-offset-y="0.3cm" draw:start-line-spacing-horizontal="0.283cm" draw:start-line-spacing-vertical="0.283cm" draw:end-line-spacing-horizontal="0.283cm" draw:end-line-spacing-vertical="0.283cm" style:writing-mode="lr-tb" style:flow-with-text="false"/>
-      <style:paragraph-properties style:text-autospace="ideograph-alpha" style:line-break="strict" loext:tab-stop-distance="0cm" style:font-independent-line-spacing="false">
+      <style:paragraph-properties style:text-autospace="ideograph-alpha" style:line-break="strict" loext:tab-stop-distance="0cm" style:writing-mode="lr-tb" style:font-independent-line-spacing="false">
         <style:tab-stops/>
       </style:paragraph-properties>
-      <style:text-properties fo:color="#666666" loext:opacity="100%" style:font-name="Droid Serif" fo:font-size="11pt" fo:language="none" fo:country="none" style:letter-kerning="false" style:font-name-asian="Droid Serif1" style:font-size-asian="11pt" style:language-asian="zh" style:country-asian="CN" style:font-name-complex="Droid Serif1" style:font-size-complex="11pt" style:language-complex="hi" style:country-complex="IN"/>
+      <style:text-properties fo:color="#666666" loext:opacity="100%" style:font-name="Droid Serif" fo:font-size="11pt" fo:language="es" fo:country="MX" style:letter-kerning="false" style:font-name-asian="Droid Serif1" style:font-size-asian="11pt" style:language-asian="zh" style:country-asian="CN" style:font-name-complex="Droid Serif1" style:font-size-complex="11pt" style:language-complex="hi" style:country-complex="IN"/>
     </style:default-style>
     <style:default-style style:family="paragraph">
-      <style:paragraph-properties fo:hyphenation-ladder-count="no-limit" style:text-autospace="ideograph-alpha" style:punctuation-wrap="hanging" style:line-break="strict" style:tab-stop-distance="1.27cm" style:writing-mode="lr-tb"/>
-      <style:text-properties fo:color="#666666" loext:opacity="100%" style:font-name="Droid Serif" fo:font-size="11pt" fo:language="none" fo:country="none" style:letter-kerning="false" style:font-name-asian="Droid Serif1" style:font-size-asian="11pt" style:language-asian="zh" style:country-asian="CN" style:font-name-complex="Droid Serif1" style:font-size-complex="11pt" style:language-complex="hi" style:country-complex="IN" fo:hyphenate="false" fo:hyphenation-remain-char-count="2" fo:hyphenation-push-char-count="2" loext:hyphenation-no-caps="false" loext:hyphenation-no-last-word="false" loext:hyphenation-word-char-count="no-limit" loext:hyphenation-zone="no-limit"/>
+      <style:paragraph-properties fo:hyphenation-ladder-count="no-limit" fo:hyphenation-keep="auto" loext:hyphenation-keep-type="column" style:text-autospace="ideograph-alpha" style:punctuation-wrap="hanging" style:line-break="strict" style:tab-stop-distance="1.27cm" style:writing-mode="lr-tb"/>
+      <style:text-properties fo:color="#666666" loext:opacity="100%" style:font-name="Droid Serif" fo:font-size="11pt" fo:language="es" fo:country="MX" style:letter-kerning="false" style:font-name-asian="Droid Serif1" style:font-size-asian="11pt" style:language-asian="zh" style:country-asian="CN" style:font-name-complex="Droid Serif1" style:font-size-complex="11pt" style:language-complex="hi" style:country-complex="IN" fo:hyphenate="false" fo:hyphenation-remain-char-count="2" fo:hyphenation-push-char-count="2" loext:hyphenation-no-caps="false" loext:hyphenation-no-last-word="false" loext:hyphenation-word-char-count="no-limit" loext:hyphenation-zone="no-limit"/>
     </style:default-style>
     <style:default-style style:family="table">
       <style:table-properties table:border-model="collapsing"/>
@@ -1501,6 +2613,10 @@
       <style:paragraph-properties fo:text-align="center" style:justify-single-word="false" text:number-lines="false" text:line-number="0"/>
       <style:text-properties fo:font-weight="bold" style:font-weight-asian="bold" style:font-weight-complex="bold"/>
     </style:style>
+    <style:style style:name="Horizontal_20_Line" style:display-name="Horizontal Line" style:family="paragraph" style:parent-style-name="Standard" style:next-style-name="Text_20_body" style:class="html">
+      <style:paragraph-properties fo:margin-top="0.353cm" fo:margin-bottom="0.499cm" style:contextual-spacing="false" style:border-line-width-bottom="0.002cm 0.004cm 0.002cm" fo:padding="0cm" fo:border-left="none" fo:border-right="none" fo:border-top="none" fo:border-bottom="0.2pt double #808080" text:number-lines="false" text:line-number="0" style:join-border="false"/>
+      <style:text-properties fo:font-size="6pt" style:font-size-asian="6pt" style:font-size-complex="6pt"/>
+    </style:style>
     <style:style style:name="Internet_20_link" style:display-name="Internet link" style:family="text">
       <style:text-properties fo:color="#000080" loext:opacity="100%" style:text-underline-style="solid" style:text-underline-width="auto" style:text-underline-color="font-color"/>
     </style:style>
@@ -1511,6 +2627,7 @@
     <style:style style:name="Strong_20_Emphasis" style:display-name="Strong Emphasis" style:family="text">
       <style:text-properties fo:font-weight="bold" style:font-weight-asian="bold" style:font-weight-complex="bold"/>
     </style:style>
+    <style:style style:name="Numbering_20_Symbols" style:display-name="Numbering Symbols" style:family="text"/>
     <style:style style:name="Graphics" style:family="graphic">
       <style:graphic-properties text:anchor-type="paragraph" svg:x="0cm" svg:y="0cm" style:wrap="dynamic" style:number-wrapped-paragraphs="no-limit" style:wrap-contour="false" style:vertical-pos="top" style:vertical-rel="paragraph" style:horizontal-pos="center" style:horizontal-rel="paragraph" fo:background-color="transparent" draw:fill="none" draw:fill-color="#729fcf"/>
     </style:style>
@@ -1592,9 +2709,11 @@
   <office:automatic-styles>
     <style:style style:name="MP1" style:family="paragraph" style:parent-style-name="Heading_20_4">
       <style:paragraph-properties fo:text-align="start" style:justify-single-word="false" fo:break-before="auto" fo:break-after="auto" fo:padding="0cm" fo:border="none"/>
+      <style:text-properties fo:language="es" fo:country="MX"/>
     </style:style>
     <style:style style:name="MP2" style:family="paragraph" style:parent-style-name="Heading_20_4">
       <style:paragraph-properties fo:break-before="auto" fo:break-after="auto" fo:padding="0cm" fo:border="none"/>
+      <style:text-properties fo:language="es" fo:country="MX"/>
     </style:style>
     <style:page-layout style:name="Mpm1">
       <style:page-layout-properties fo:page-width="21.59cm" fo:page-height="27.94cm" style:num-format="1" style:print-orientation="portrait" fo:margin-top="2.54cm" fo:margin-bottom="1.27cm" fo:margin-left="1.083cm" fo:margin-right="1.007cm" style:writing-mode="lr-tb" style:layout-grid-color="#c0c0c0" style:layout-grid-lines="22860" style:layout-grid-base-height="0.176cm" style:layout-grid-ruby-height="0cm" style:layout-grid-mode="none" style:layout-grid-ruby-below="false" style:layout-grid-print="false" style:layout-grid-display="false" style:layout-grid-base-width="0.423cm" style:layout-grid-snap-to="true" style:footnote-max-height="0cm" loext:margin-gutter="0cm">
@@ -1631,7 +2750,7 @@
         <text:p text:style-name="MP1">
           <text:bookmark text:name="_37o5xb65948r"/>
           <text:bookmark-start text:name="__RefHeading___Toc916_3937337765"/>
-          <text:page-number text:select-page="current">6</text:page-number>
+          <text:page-number text:select-page="current">10</text:page-number>
           <text:s text:c="2"/>
           <text:bookmark-end text:name="__RefHeading___Toc916_3937337765"/>
         </text:p>

</xml_diff>